<commit_message>
clean up HighScoreException class
</commit_message>
<xml_diff>
--- a/documents/Donttouchthewall.docx
+++ b/documents/Donttouchthewall.docx
@@ -1,17 +1,66 @@
 
 <file path=word/document.xml><?xml version="1.0" encoding="utf-8"?>
-<w:document xmlns:wpc="http://schemas.microsoft.com/office/word/2010/wordprocessingCanvas" xmlns:cx="http://schemas.microsoft.com/office/drawing/2014/chartex" xmlns:cx1="http://schemas.microsoft.com/office/drawing/2015/9/8/chartex" xmlns:cx2="http://schemas.microsoft.com/office/drawing/2015/10/21/chartex" xmlns:cx3="http://schemas.microsoft.com/office/drawing/2016/5/9/chartex" xmlns:cx4="http://schemas.microsoft.com/office/drawing/2016/5/10/chartex" xmlns:cx5="http://schemas.microsoft.com/office/drawing/2016/5/11/chartex" xmlns:cx6="http://schemas.microsoft.com/office/drawing/2016/5/12/chartex" xmlns:cx7="http://schemas.microsoft.com/office/drawing/2016/5/13/chartex" xmlns:cx8="http://schemas.microsoft.com/office/drawing/2016/5/14/chartex" xmlns:mc="http://schemas.openxmlformats.org/markup-compatibility/2006" xmlns:aink="http://schemas.microsoft.com/office/drawing/2016/ink" xmlns:am3d="http://schemas.microsoft.com/office/drawing/2017/model3d" xmlns:o="urn:schemas-microsoft-com:office:office" xmlns:r="http://schemas.openxmlformats.org/officeDocument/2006/relationships" xmlns:m="http://schemas.openxmlformats.org/officeDocument/2006/math" xmlns:v="urn:schemas-microsoft-com:vml" xmlns:wp14="http://schemas.microsoft.com/office/word/2010/wordprocessingDrawing" xmlns:wp="http://schemas.openxmlformats.org/drawingml/2006/wordprocessingDrawing" xmlns:w10="urn:schemas-microsoft-com:office:word" xmlns:w="http://schemas.openxmlformats.org/wordprocessingml/2006/main" xmlns:w14="http://schemas.microsoft.com/office/word/2010/wordml" xmlns:w15="http://schemas.microsoft.com/office/word/2012/wordml" xmlns:w16cid="http://schemas.microsoft.com/office/word/2016/wordml/cid" xmlns:w16se="http://schemas.microsoft.com/office/word/2015/wordml/symex" xmlns:wpg="http://schemas.microsoft.com/office/word/2010/wordprocessingGroup" xmlns:wpi="http://schemas.microsoft.com/office/word/2010/wordprocessingInk" xmlns:wne="http://schemas.microsoft.com/office/word/2006/wordml" xmlns:wps="http://schemas.microsoft.com/office/word/2010/wordprocessingShape" mc:Ignorable="w14 w15 w16se w16cid wp14">
+<w:document xmlns:wpc="http://schemas.microsoft.com/office/word/2010/wordprocessingCanvas" xmlns:cx="http://schemas.microsoft.com/office/drawing/2014/chartex" xmlns:cx1="http://schemas.microsoft.com/office/drawing/2015/9/8/chartex" xmlns:cx2="http://schemas.microsoft.com/office/drawing/2015/10/21/chartex" xmlns:cx3="http://schemas.microsoft.com/office/drawing/2016/5/9/chartex" xmlns:cx4="http://schemas.microsoft.com/office/drawing/2016/5/10/chartex" xmlns:cx5="http://schemas.microsoft.com/office/drawing/2016/5/11/chartex" xmlns:cx6="http://schemas.microsoft.com/office/drawing/2016/5/12/chartex" xmlns:cx7="http://schemas.microsoft.com/office/drawing/2016/5/13/chartex" xmlns:cx8="http://schemas.microsoft.com/office/drawing/2016/5/14/chartex" xmlns:mc="http://schemas.openxmlformats.org/markup-compatibility/2006" xmlns:aink="http://schemas.microsoft.com/office/drawing/2016/ink" xmlns:am3d="http://schemas.microsoft.com/office/drawing/2017/model3d" xmlns:o="urn:schemas-microsoft-com:office:office" xmlns:r="http://schemas.openxmlformats.org/officeDocument/2006/relationships" xmlns:m="http://schemas.openxmlformats.org/officeDocument/2006/math" xmlns:v="urn:schemas-microsoft-com:vml" xmlns:wp14="http://schemas.microsoft.com/office/word/2010/wordprocessingDrawing" xmlns:wp="http://schemas.openxmlformats.org/drawingml/2006/wordprocessingDrawing" xmlns:w10="urn:schemas-microsoft-com:office:word" xmlns:w="http://schemas.openxmlformats.org/wordprocessingml/2006/main" xmlns:w14="http://schemas.microsoft.com/office/word/2010/wordml" xmlns:w15="http://schemas.microsoft.com/office/word/2012/wordml" xmlns:w16cex="http://schemas.microsoft.com/office/word/2018/wordml/cex" xmlns:w16cid="http://schemas.microsoft.com/office/word/2016/wordml/cid" xmlns:w16="http://schemas.microsoft.com/office/word/2018/wordml" xmlns:w16sdtdh="http://schemas.microsoft.com/office/word/2020/wordml/sdtdatahash" xmlns:w16se="http://schemas.microsoft.com/office/word/2015/wordml/symex" xmlns:wpg="http://schemas.microsoft.com/office/word/2010/wordprocessingGroup" xmlns:wpi="http://schemas.microsoft.com/office/word/2010/wordprocessingInk" xmlns:wne="http://schemas.microsoft.com/office/word/2006/wordml" xmlns:wps="http://schemas.microsoft.com/office/word/2010/wordprocessingShape" mc:Ignorable="w14 w15 w16se w16cid w16 w16cex w16sdtdh wp14">
   <w:body>
     <w:p>
       <w:pPr>
-        <w:pStyle w:val="berschrift1"/>
-        <w:spacing w:line="276" w:lineRule="auto"/>
-      </w:pPr>
-      <w:r>
+        <w:pStyle w:val="Titel"/>
         <w:rPr>
           <w:b/>
         </w:rPr>
-        <w:t>Anforderungsanalyse</w:t>
+      </w:pPr>
+    </w:p>
+    <w:p>
+      <w:pPr>
+        <w:pStyle w:val="Titel"/>
+        <w:rPr>
+          <w:b/>
+        </w:rPr>
+      </w:pPr>
+    </w:p>
+    <w:p>
+      <w:pPr>
+        <w:pStyle w:val="Titel"/>
+        <w:rPr>
+          <w:b/>
+        </w:rPr>
+      </w:pPr>
+    </w:p>
+    <w:p>
+      <w:pPr>
+        <w:pStyle w:val="Titel"/>
+        <w:rPr>
+          <w:b/>
+        </w:rPr>
+      </w:pPr>
+    </w:p>
+    <w:p>
+      <w:pPr>
+        <w:pStyle w:val="Titel"/>
+        <w:rPr>
+          <w:b/>
+        </w:rPr>
+      </w:pPr>
+    </w:p>
+    <w:p>
+      <w:pPr>
+        <w:pStyle w:val="Titel"/>
+        <w:rPr>
+          <w:b/>
+        </w:rPr>
+      </w:pPr>
+    </w:p>
+    <w:p/>
+    <w:p/>
+    <w:p>
+      <w:pPr>
+        <w:pStyle w:val="Titel"/>
+      </w:pPr>
+      <w:r>
+        <w:rPr>
+          <w:b/>
+        </w:rPr>
+        <w:t>Konzept</w:t>
       </w:r>
       <w:r>
         <w:t xml:space="preserve"> „</w:t>
@@ -57,22 +106,1234 @@
     </w:p>
     <w:p>
       <w:pPr>
+        <w:pStyle w:val="Untertitel"/>
+      </w:pPr>
+      <w:r>
+        <w:t>Projekt im Rahmen der Lehrveranstaltung D2 Objektorientierte Programmierung</w:t>
+      </w:r>
+    </w:p>
+    <w:p/>
+    <w:p/>
+    <w:p/>
+    <w:p/>
+    <w:p/>
+    <w:p/>
+    <w:p/>
+    <w:p/>
+    <w:p/>
+    <w:p/>
+    <w:p/>
+    <w:p/>
+    <w:p/>
+    <w:p/>
+    <w:p>
+      <w:r>
+        <w:t>Autoren: Karin Fehringer, Ilkkan Alphan, Michael Tausch, Mario Ammann</w:t>
+      </w:r>
+    </w:p>
+    <w:p>
+      <w:r>
+        <w:t>Version:  1.3</w:t>
+      </w:r>
+    </w:p>
+    <w:p>
+      <w:r>
+        <w:t>Letzte Änderung: 19.12.2022</w:t>
+      </w:r>
+    </w:p>
+    <w:p>
+      <w:r>
+        <w:br w:type="page"/>
+      </w:r>
+    </w:p>
+    <w:sdt>
+      <w:sdtPr>
+        <w:rPr>
+          <w:rFonts w:asciiTheme="minorHAnsi" w:eastAsiaTheme="minorHAnsi" w:hAnsiTheme="minorHAnsi" w:cstheme="minorBidi"/>
+          <w:color w:val="auto"/>
+          <w:sz w:val="22"/>
+          <w:szCs w:val="22"/>
+          <w:lang w:val="de-DE" w:eastAsia="en-US"/>
+        </w:rPr>
+        <w:id w:val="-1029487769"/>
+        <w:docPartObj>
+          <w:docPartGallery w:val="Table of Contents"/>
+          <w:docPartUnique/>
+        </w:docPartObj>
+      </w:sdtPr>
+      <w:sdtEndPr>
+        <w:rPr>
+          <w:b/>
+          <w:bCs/>
+        </w:rPr>
+      </w:sdtEndPr>
+      <w:sdtContent>
+        <w:p>
+          <w:pPr>
+            <w:pStyle w:val="Inhaltsverzeichnisberschrift"/>
+          </w:pPr>
+          <w:r>
+            <w:rPr>
+              <w:lang w:val="de-DE"/>
+            </w:rPr>
+            <w:t>Inhalt</w:t>
+          </w:r>
+        </w:p>
+        <w:p>
+          <w:pPr>
+            <w:pStyle w:val="Verzeichnis1"/>
+            <w:tabs>
+              <w:tab w:val="right" w:leader="dot" w:pos="9060"/>
+            </w:tabs>
+            <w:rPr>
+              <w:rFonts w:eastAsiaTheme="minorEastAsia"/>
+              <w:noProof/>
+              <w:lang w:val="de-AT" w:eastAsia="de-AT"/>
+            </w:rPr>
+          </w:pPr>
+          <w:r>
+            <w:fldChar w:fldCharType="begin"/>
+          </w:r>
+          <w:r>
+            <w:instrText xml:space="preserve"> TOC \o "1-3" \h \z \u </w:instrText>
+          </w:r>
+          <w:r>
+            <w:fldChar w:fldCharType="separate"/>
+          </w:r>
+          <w:hyperlink w:anchor="_Toc122382610" w:history="1">
+            <w:r>
+              <w:rPr>
+                <w:rStyle w:val="Hyperlink"/>
+                <w:noProof/>
+              </w:rPr>
+              <w:t>Einleitung:</w:t>
+            </w:r>
+            <w:r>
+              <w:rPr>
+                <w:noProof/>
+                <w:webHidden/>
+              </w:rPr>
+              <w:tab/>
+            </w:r>
+            <w:r>
+              <w:rPr>
+                <w:noProof/>
+                <w:webHidden/>
+              </w:rPr>
+              <w:fldChar w:fldCharType="begin"/>
+            </w:r>
+            <w:r>
+              <w:rPr>
+                <w:noProof/>
+                <w:webHidden/>
+              </w:rPr>
+              <w:instrText xml:space="preserve"> PAGEREF _Toc122382610 \h </w:instrText>
+            </w:r>
+            <w:r>
+              <w:rPr>
+                <w:noProof/>
+                <w:webHidden/>
+              </w:rPr>
+            </w:r>
+            <w:r>
+              <w:rPr>
+                <w:noProof/>
+                <w:webHidden/>
+              </w:rPr>
+              <w:fldChar w:fldCharType="separate"/>
+            </w:r>
+            <w:r>
+              <w:rPr>
+                <w:noProof/>
+                <w:webHidden/>
+              </w:rPr>
+              <w:t>2</w:t>
+            </w:r>
+            <w:r>
+              <w:rPr>
+                <w:noProof/>
+                <w:webHidden/>
+              </w:rPr>
+              <w:fldChar w:fldCharType="end"/>
+            </w:r>
+          </w:hyperlink>
+        </w:p>
+        <w:p>
+          <w:pPr>
+            <w:pStyle w:val="Verzeichnis1"/>
+            <w:tabs>
+              <w:tab w:val="right" w:leader="dot" w:pos="9060"/>
+            </w:tabs>
+            <w:rPr>
+              <w:rFonts w:eastAsiaTheme="minorEastAsia"/>
+              <w:noProof/>
+              <w:lang w:val="de-AT" w:eastAsia="de-AT"/>
+            </w:rPr>
+          </w:pPr>
+          <w:hyperlink w:anchor="_Toc122382611" w:history="1">
+            <w:r>
+              <w:rPr>
+                <w:rStyle w:val="Hyperlink"/>
+                <w:noProof/>
+              </w:rPr>
+              <w:t>Funktionsbeschreibung:</w:t>
+            </w:r>
+            <w:r>
+              <w:rPr>
+                <w:noProof/>
+                <w:webHidden/>
+              </w:rPr>
+              <w:tab/>
+            </w:r>
+            <w:r>
+              <w:rPr>
+                <w:noProof/>
+                <w:webHidden/>
+              </w:rPr>
+              <w:fldChar w:fldCharType="begin"/>
+            </w:r>
+            <w:r>
+              <w:rPr>
+                <w:noProof/>
+                <w:webHidden/>
+              </w:rPr>
+              <w:instrText xml:space="preserve"> PAGEREF _Toc122382611 \h </w:instrText>
+            </w:r>
+            <w:r>
+              <w:rPr>
+                <w:noProof/>
+                <w:webHidden/>
+              </w:rPr>
+            </w:r>
+            <w:r>
+              <w:rPr>
+                <w:noProof/>
+                <w:webHidden/>
+              </w:rPr>
+              <w:fldChar w:fldCharType="separate"/>
+            </w:r>
+            <w:r>
+              <w:rPr>
+                <w:noProof/>
+                <w:webHidden/>
+              </w:rPr>
+              <w:t>2</w:t>
+            </w:r>
+            <w:r>
+              <w:rPr>
+                <w:noProof/>
+                <w:webHidden/>
+              </w:rPr>
+              <w:fldChar w:fldCharType="end"/>
+            </w:r>
+          </w:hyperlink>
+        </w:p>
+        <w:p>
+          <w:pPr>
+            <w:pStyle w:val="Verzeichnis2"/>
+            <w:tabs>
+              <w:tab w:val="right" w:leader="dot" w:pos="9060"/>
+            </w:tabs>
+            <w:rPr>
+              <w:rFonts w:eastAsiaTheme="minorEastAsia"/>
+              <w:noProof/>
+              <w:lang w:val="de-AT" w:eastAsia="de-AT"/>
+            </w:rPr>
+          </w:pPr>
+          <w:hyperlink w:anchor="_Toc122382612" w:history="1">
+            <w:r>
+              <w:rPr>
+                <w:rStyle w:val="Hyperlink"/>
+                <w:noProof/>
+              </w:rPr>
+              <w:t>Übersichtsseite</w:t>
+            </w:r>
+            <w:r>
+              <w:rPr>
+                <w:noProof/>
+                <w:webHidden/>
+              </w:rPr>
+              <w:tab/>
+            </w:r>
+            <w:r>
+              <w:rPr>
+                <w:noProof/>
+                <w:webHidden/>
+              </w:rPr>
+              <w:fldChar w:fldCharType="begin"/>
+            </w:r>
+            <w:r>
+              <w:rPr>
+                <w:noProof/>
+                <w:webHidden/>
+              </w:rPr>
+              <w:instrText xml:space="preserve"> PAGEREF _Toc122382612 \h </w:instrText>
+            </w:r>
+            <w:r>
+              <w:rPr>
+                <w:noProof/>
+                <w:webHidden/>
+              </w:rPr>
+            </w:r>
+            <w:r>
+              <w:rPr>
+                <w:noProof/>
+                <w:webHidden/>
+              </w:rPr>
+              <w:fldChar w:fldCharType="separate"/>
+            </w:r>
+            <w:r>
+              <w:rPr>
+                <w:noProof/>
+                <w:webHidden/>
+              </w:rPr>
+              <w:t>2</w:t>
+            </w:r>
+            <w:r>
+              <w:rPr>
+                <w:noProof/>
+                <w:webHidden/>
+              </w:rPr>
+              <w:fldChar w:fldCharType="end"/>
+            </w:r>
+          </w:hyperlink>
+        </w:p>
+        <w:p>
+          <w:pPr>
+            <w:pStyle w:val="Verzeichnis2"/>
+            <w:tabs>
+              <w:tab w:val="right" w:leader="dot" w:pos="9060"/>
+            </w:tabs>
+            <w:rPr>
+              <w:rFonts w:eastAsiaTheme="minorEastAsia"/>
+              <w:noProof/>
+              <w:lang w:val="de-AT" w:eastAsia="de-AT"/>
+            </w:rPr>
+          </w:pPr>
+          <w:hyperlink w:anchor="_Toc122382613" w:history="1">
+            <w:r>
+              <w:rPr>
+                <w:rStyle w:val="Hyperlink"/>
+                <w:noProof/>
+              </w:rPr>
+              <w:t>Spiel</w:t>
+            </w:r>
+            <w:r>
+              <w:rPr>
+                <w:noProof/>
+                <w:webHidden/>
+              </w:rPr>
+              <w:tab/>
+            </w:r>
+            <w:r>
+              <w:rPr>
+                <w:noProof/>
+                <w:webHidden/>
+              </w:rPr>
+              <w:fldChar w:fldCharType="begin"/>
+            </w:r>
+            <w:r>
+              <w:rPr>
+                <w:noProof/>
+                <w:webHidden/>
+              </w:rPr>
+              <w:instrText xml:space="preserve"> PAGEREF _Toc122382613 \h </w:instrText>
+            </w:r>
+            <w:r>
+              <w:rPr>
+                <w:noProof/>
+                <w:webHidden/>
+              </w:rPr>
+            </w:r>
+            <w:r>
+              <w:rPr>
+                <w:noProof/>
+                <w:webHidden/>
+              </w:rPr>
+              <w:fldChar w:fldCharType="separate"/>
+            </w:r>
+            <w:r>
+              <w:rPr>
+                <w:noProof/>
+                <w:webHidden/>
+              </w:rPr>
+              <w:t>3</w:t>
+            </w:r>
+            <w:r>
+              <w:rPr>
+                <w:noProof/>
+                <w:webHidden/>
+              </w:rPr>
+              <w:fldChar w:fldCharType="end"/>
+            </w:r>
+          </w:hyperlink>
+        </w:p>
+        <w:p>
+          <w:pPr>
+            <w:pStyle w:val="Verzeichnis3"/>
+            <w:tabs>
+              <w:tab w:val="right" w:leader="dot" w:pos="9060"/>
+            </w:tabs>
+            <w:rPr>
+              <w:rFonts w:eastAsiaTheme="minorEastAsia"/>
+              <w:noProof/>
+              <w:lang w:val="de-AT" w:eastAsia="de-AT"/>
+            </w:rPr>
+          </w:pPr>
+          <w:hyperlink w:anchor="_Toc122382614" w:history="1">
+            <w:r>
+              <w:rPr>
+                <w:rStyle w:val="Hyperlink"/>
+                <w:noProof/>
+              </w:rPr>
+              <w:t>Spielaufbau</w:t>
+            </w:r>
+            <w:r>
+              <w:rPr>
+                <w:noProof/>
+                <w:webHidden/>
+              </w:rPr>
+              <w:tab/>
+            </w:r>
+            <w:r>
+              <w:rPr>
+                <w:noProof/>
+                <w:webHidden/>
+              </w:rPr>
+              <w:fldChar w:fldCharType="begin"/>
+            </w:r>
+            <w:r>
+              <w:rPr>
+                <w:noProof/>
+                <w:webHidden/>
+              </w:rPr>
+              <w:instrText xml:space="preserve"> PAGEREF _Toc122382614 \h </w:instrText>
+            </w:r>
+            <w:r>
+              <w:rPr>
+                <w:noProof/>
+                <w:webHidden/>
+              </w:rPr>
+            </w:r>
+            <w:r>
+              <w:rPr>
+                <w:noProof/>
+                <w:webHidden/>
+              </w:rPr>
+              <w:fldChar w:fldCharType="separate"/>
+            </w:r>
+            <w:r>
+              <w:rPr>
+                <w:noProof/>
+                <w:webHidden/>
+              </w:rPr>
+              <w:t>3</w:t>
+            </w:r>
+            <w:r>
+              <w:rPr>
+                <w:noProof/>
+                <w:webHidden/>
+              </w:rPr>
+              <w:fldChar w:fldCharType="end"/>
+            </w:r>
+          </w:hyperlink>
+        </w:p>
+        <w:p>
+          <w:pPr>
+            <w:pStyle w:val="Verzeichnis3"/>
+            <w:tabs>
+              <w:tab w:val="right" w:leader="dot" w:pos="9060"/>
+            </w:tabs>
+            <w:rPr>
+              <w:rFonts w:eastAsiaTheme="minorEastAsia"/>
+              <w:noProof/>
+              <w:lang w:val="de-AT" w:eastAsia="de-AT"/>
+            </w:rPr>
+          </w:pPr>
+          <w:hyperlink w:anchor="_Toc122382615" w:history="1">
+            <w:r>
+              <w:rPr>
+                <w:rStyle w:val="Hyperlink"/>
+                <w:noProof/>
+              </w:rPr>
+              <w:t>Spielablauf</w:t>
+            </w:r>
+            <w:r>
+              <w:rPr>
+                <w:noProof/>
+                <w:webHidden/>
+              </w:rPr>
+              <w:tab/>
+            </w:r>
+            <w:r>
+              <w:rPr>
+                <w:noProof/>
+                <w:webHidden/>
+              </w:rPr>
+              <w:fldChar w:fldCharType="begin"/>
+            </w:r>
+            <w:r>
+              <w:rPr>
+                <w:noProof/>
+                <w:webHidden/>
+              </w:rPr>
+              <w:instrText xml:space="preserve"> PAGEREF _Toc122382615 \h </w:instrText>
+            </w:r>
+            <w:r>
+              <w:rPr>
+                <w:noProof/>
+                <w:webHidden/>
+              </w:rPr>
+            </w:r>
+            <w:r>
+              <w:rPr>
+                <w:noProof/>
+                <w:webHidden/>
+              </w:rPr>
+              <w:fldChar w:fldCharType="separate"/>
+            </w:r>
+            <w:r>
+              <w:rPr>
+                <w:noProof/>
+                <w:webHidden/>
+              </w:rPr>
+              <w:t>3</w:t>
+            </w:r>
+            <w:r>
+              <w:rPr>
+                <w:noProof/>
+                <w:webHidden/>
+              </w:rPr>
+              <w:fldChar w:fldCharType="end"/>
+            </w:r>
+          </w:hyperlink>
+        </w:p>
+        <w:p>
+          <w:pPr>
+            <w:pStyle w:val="Verzeichnis3"/>
+            <w:tabs>
+              <w:tab w:val="right" w:leader="dot" w:pos="9060"/>
+            </w:tabs>
+            <w:rPr>
+              <w:rFonts w:eastAsiaTheme="minorEastAsia"/>
+              <w:noProof/>
+              <w:lang w:val="de-AT" w:eastAsia="de-AT"/>
+            </w:rPr>
+          </w:pPr>
+          <w:hyperlink w:anchor="_Toc122382616" w:history="1">
+            <w:r>
+              <w:rPr>
+                <w:rStyle w:val="Hyperlink"/>
+                <w:noProof/>
+              </w:rPr>
+              <w:t>Spielelogik</w:t>
+            </w:r>
+            <w:r>
+              <w:rPr>
+                <w:noProof/>
+                <w:webHidden/>
+              </w:rPr>
+              <w:tab/>
+            </w:r>
+            <w:r>
+              <w:rPr>
+                <w:noProof/>
+                <w:webHidden/>
+              </w:rPr>
+              <w:fldChar w:fldCharType="begin"/>
+            </w:r>
+            <w:r>
+              <w:rPr>
+                <w:noProof/>
+                <w:webHidden/>
+              </w:rPr>
+              <w:instrText xml:space="preserve"> PAGEREF _Toc122382616 \h </w:instrText>
+            </w:r>
+            <w:r>
+              <w:rPr>
+                <w:noProof/>
+                <w:webHidden/>
+              </w:rPr>
+            </w:r>
+            <w:r>
+              <w:rPr>
+                <w:noProof/>
+                <w:webHidden/>
+              </w:rPr>
+              <w:fldChar w:fldCharType="separate"/>
+            </w:r>
+            <w:r>
+              <w:rPr>
+                <w:noProof/>
+                <w:webHidden/>
+              </w:rPr>
+              <w:t>4</w:t>
+            </w:r>
+            <w:r>
+              <w:rPr>
+                <w:noProof/>
+                <w:webHidden/>
+              </w:rPr>
+              <w:fldChar w:fldCharType="end"/>
+            </w:r>
+          </w:hyperlink>
+        </w:p>
+        <w:p>
+          <w:pPr>
+            <w:pStyle w:val="Verzeichnis2"/>
+            <w:tabs>
+              <w:tab w:val="right" w:leader="dot" w:pos="9060"/>
+            </w:tabs>
+            <w:rPr>
+              <w:rFonts w:eastAsiaTheme="minorEastAsia"/>
+              <w:noProof/>
+              <w:lang w:val="de-AT" w:eastAsia="de-AT"/>
+            </w:rPr>
+          </w:pPr>
+          <w:hyperlink w:anchor="_Toc122382617" w:history="1">
+            <w:r>
+              <w:rPr>
+                <w:rStyle w:val="Hyperlink"/>
+                <w:noProof/>
+              </w:rPr>
+              <w:t>Mockup</w:t>
+            </w:r>
+            <w:r>
+              <w:rPr>
+                <w:noProof/>
+                <w:webHidden/>
+              </w:rPr>
+              <w:tab/>
+            </w:r>
+            <w:r>
+              <w:rPr>
+                <w:noProof/>
+                <w:webHidden/>
+              </w:rPr>
+              <w:fldChar w:fldCharType="begin"/>
+            </w:r>
+            <w:r>
+              <w:rPr>
+                <w:noProof/>
+                <w:webHidden/>
+              </w:rPr>
+              <w:instrText xml:space="preserve"> PAGEREF _Toc122382617 \h </w:instrText>
+            </w:r>
+            <w:r>
+              <w:rPr>
+                <w:noProof/>
+                <w:webHidden/>
+              </w:rPr>
+            </w:r>
+            <w:r>
+              <w:rPr>
+                <w:noProof/>
+                <w:webHidden/>
+              </w:rPr>
+              <w:fldChar w:fldCharType="separate"/>
+            </w:r>
+            <w:r>
+              <w:rPr>
+                <w:noProof/>
+                <w:webHidden/>
+              </w:rPr>
+              <w:t>4</w:t>
+            </w:r>
+            <w:r>
+              <w:rPr>
+                <w:noProof/>
+                <w:webHidden/>
+              </w:rPr>
+              <w:fldChar w:fldCharType="end"/>
+            </w:r>
+          </w:hyperlink>
+        </w:p>
+        <w:p>
+          <w:pPr>
+            <w:pStyle w:val="Verzeichnis1"/>
+            <w:tabs>
+              <w:tab w:val="right" w:leader="dot" w:pos="9060"/>
+            </w:tabs>
+            <w:rPr>
+              <w:rFonts w:eastAsiaTheme="minorEastAsia"/>
+              <w:noProof/>
+              <w:lang w:val="de-AT" w:eastAsia="de-AT"/>
+            </w:rPr>
+          </w:pPr>
+          <w:hyperlink w:anchor="_Toc122382618" w:history="1">
+            <w:r>
+              <w:rPr>
+                <w:rStyle w:val="Hyperlink"/>
+                <w:noProof/>
+              </w:rPr>
+              <w:t>Architektur</w:t>
+            </w:r>
+            <w:r>
+              <w:rPr>
+                <w:noProof/>
+                <w:webHidden/>
+              </w:rPr>
+              <w:tab/>
+            </w:r>
+            <w:r>
+              <w:rPr>
+                <w:noProof/>
+                <w:webHidden/>
+              </w:rPr>
+              <w:fldChar w:fldCharType="begin"/>
+            </w:r>
+            <w:r>
+              <w:rPr>
+                <w:noProof/>
+                <w:webHidden/>
+              </w:rPr>
+              <w:instrText xml:space="preserve"> PAGEREF _Toc122382618 \h </w:instrText>
+            </w:r>
+            <w:r>
+              <w:rPr>
+                <w:noProof/>
+                <w:webHidden/>
+              </w:rPr>
+            </w:r>
+            <w:r>
+              <w:rPr>
+                <w:noProof/>
+                <w:webHidden/>
+              </w:rPr>
+              <w:fldChar w:fldCharType="separate"/>
+            </w:r>
+            <w:r>
+              <w:rPr>
+                <w:noProof/>
+                <w:webHidden/>
+              </w:rPr>
+              <w:t>5</w:t>
+            </w:r>
+            <w:r>
+              <w:rPr>
+                <w:noProof/>
+                <w:webHidden/>
+              </w:rPr>
+              <w:fldChar w:fldCharType="end"/>
+            </w:r>
+          </w:hyperlink>
+        </w:p>
+        <w:p>
+          <w:pPr>
+            <w:pStyle w:val="Verzeichnis2"/>
+            <w:tabs>
+              <w:tab w:val="right" w:leader="dot" w:pos="9060"/>
+            </w:tabs>
+            <w:rPr>
+              <w:rFonts w:eastAsiaTheme="minorEastAsia"/>
+              <w:noProof/>
+              <w:lang w:val="de-AT" w:eastAsia="de-AT"/>
+            </w:rPr>
+          </w:pPr>
+          <w:hyperlink w:anchor="_Toc122382619" w:history="1">
+            <w:r>
+              <w:rPr>
+                <w:rStyle w:val="Hyperlink"/>
+                <w:noProof/>
+              </w:rPr>
+              <w:t>UML Klassendiagramm</w:t>
+            </w:r>
+            <w:r>
+              <w:rPr>
+                <w:noProof/>
+                <w:webHidden/>
+              </w:rPr>
+              <w:tab/>
+            </w:r>
+            <w:r>
+              <w:rPr>
+                <w:noProof/>
+                <w:webHidden/>
+              </w:rPr>
+              <w:fldChar w:fldCharType="begin"/>
+            </w:r>
+            <w:r>
+              <w:rPr>
+                <w:noProof/>
+                <w:webHidden/>
+              </w:rPr>
+              <w:instrText xml:space="preserve"> PAGEREF _Toc122382619 \h </w:instrText>
+            </w:r>
+            <w:r>
+              <w:rPr>
+                <w:noProof/>
+                <w:webHidden/>
+              </w:rPr>
+            </w:r>
+            <w:r>
+              <w:rPr>
+                <w:noProof/>
+                <w:webHidden/>
+              </w:rPr>
+              <w:fldChar w:fldCharType="separate"/>
+            </w:r>
+            <w:r>
+              <w:rPr>
+                <w:noProof/>
+                <w:webHidden/>
+              </w:rPr>
+              <w:t>5</w:t>
+            </w:r>
+            <w:r>
+              <w:rPr>
+                <w:noProof/>
+                <w:webHidden/>
+              </w:rPr>
+              <w:fldChar w:fldCharType="end"/>
+            </w:r>
+          </w:hyperlink>
+        </w:p>
+        <w:p>
+          <w:pPr>
+            <w:pStyle w:val="Verzeichnis2"/>
+            <w:tabs>
+              <w:tab w:val="right" w:leader="dot" w:pos="9060"/>
+            </w:tabs>
+            <w:rPr>
+              <w:rFonts w:eastAsiaTheme="minorEastAsia"/>
+              <w:noProof/>
+              <w:lang w:val="de-AT" w:eastAsia="de-AT"/>
+            </w:rPr>
+          </w:pPr>
+          <w:hyperlink w:anchor="_Toc122382620" w:history="1">
+            <w:r>
+              <w:rPr>
+                <w:rStyle w:val="Hyperlink"/>
+                <w:noProof/>
+              </w:rPr>
+              <w:t>Klassenbeschreibungen</w:t>
+            </w:r>
+            <w:r>
+              <w:rPr>
+                <w:noProof/>
+                <w:webHidden/>
+              </w:rPr>
+              <w:tab/>
+            </w:r>
+            <w:r>
+              <w:rPr>
+                <w:noProof/>
+                <w:webHidden/>
+              </w:rPr>
+              <w:fldChar w:fldCharType="begin"/>
+            </w:r>
+            <w:r>
+              <w:rPr>
+                <w:noProof/>
+                <w:webHidden/>
+              </w:rPr>
+              <w:instrText xml:space="preserve"> PAGEREF _Toc122382620 \h </w:instrText>
+            </w:r>
+            <w:r>
+              <w:rPr>
+                <w:noProof/>
+                <w:webHidden/>
+              </w:rPr>
+            </w:r>
+            <w:r>
+              <w:rPr>
+                <w:noProof/>
+                <w:webHidden/>
+              </w:rPr>
+              <w:fldChar w:fldCharType="separate"/>
+            </w:r>
+            <w:r>
+              <w:rPr>
+                <w:noProof/>
+                <w:webHidden/>
+              </w:rPr>
+              <w:t>5</w:t>
+            </w:r>
+            <w:r>
+              <w:rPr>
+                <w:noProof/>
+                <w:webHidden/>
+              </w:rPr>
+              <w:fldChar w:fldCharType="end"/>
+            </w:r>
+          </w:hyperlink>
+        </w:p>
+        <w:p>
+          <w:pPr>
+            <w:pStyle w:val="Verzeichnis2"/>
+            <w:tabs>
+              <w:tab w:val="right" w:leader="dot" w:pos="9060"/>
+            </w:tabs>
+            <w:rPr>
+              <w:rFonts w:eastAsiaTheme="minorEastAsia"/>
+              <w:noProof/>
+              <w:lang w:val="de-AT" w:eastAsia="de-AT"/>
+            </w:rPr>
+          </w:pPr>
+          <w:hyperlink w:anchor="_Toc122382621" w:history="1">
+            <w:r>
+              <w:rPr>
+                <w:rStyle w:val="Hyperlink"/>
+                <w:noProof/>
+              </w:rPr>
+              <w:t>Logging</w:t>
+            </w:r>
+            <w:r>
+              <w:rPr>
+                <w:noProof/>
+                <w:webHidden/>
+              </w:rPr>
+              <w:tab/>
+            </w:r>
+            <w:r>
+              <w:rPr>
+                <w:noProof/>
+                <w:webHidden/>
+              </w:rPr>
+              <w:fldChar w:fldCharType="begin"/>
+            </w:r>
+            <w:r>
+              <w:rPr>
+                <w:noProof/>
+                <w:webHidden/>
+              </w:rPr>
+              <w:instrText xml:space="preserve"> PAGEREF _Toc122382621 \h </w:instrText>
+            </w:r>
+            <w:r>
+              <w:rPr>
+                <w:noProof/>
+                <w:webHidden/>
+              </w:rPr>
+            </w:r>
+            <w:r>
+              <w:rPr>
+                <w:noProof/>
+                <w:webHidden/>
+              </w:rPr>
+              <w:fldChar w:fldCharType="separate"/>
+            </w:r>
+            <w:r>
+              <w:rPr>
+                <w:noProof/>
+                <w:webHidden/>
+              </w:rPr>
+              <w:t>6</w:t>
+            </w:r>
+            <w:r>
+              <w:rPr>
+                <w:noProof/>
+                <w:webHidden/>
+              </w:rPr>
+              <w:fldChar w:fldCharType="end"/>
+            </w:r>
+          </w:hyperlink>
+        </w:p>
+        <w:p>
+          <w:pPr>
+            <w:pStyle w:val="Verzeichnis2"/>
+            <w:tabs>
+              <w:tab w:val="right" w:leader="dot" w:pos="9060"/>
+            </w:tabs>
+            <w:rPr>
+              <w:rFonts w:eastAsiaTheme="minorEastAsia"/>
+              <w:noProof/>
+              <w:lang w:val="de-AT" w:eastAsia="de-AT"/>
+            </w:rPr>
+          </w:pPr>
+          <w:hyperlink w:anchor="_Toc122382622" w:history="1">
+            <w:r>
+              <w:rPr>
+                <w:rStyle w:val="Hyperlink"/>
+                <w:noProof/>
+              </w:rPr>
+              <w:t>Unit Tests</w:t>
+            </w:r>
+            <w:r>
+              <w:rPr>
+                <w:noProof/>
+                <w:webHidden/>
+              </w:rPr>
+              <w:tab/>
+            </w:r>
+            <w:r>
+              <w:rPr>
+                <w:noProof/>
+                <w:webHidden/>
+              </w:rPr>
+              <w:fldChar w:fldCharType="begin"/>
+            </w:r>
+            <w:r>
+              <w:rPr>
+                <w:noProof/>
+                <w:webHidden/>
+              </w:rPr>
+              <w:instrText xml:space="preserve"> PAGEREF _Toc122382622 \h </w:instrText>
+            </w:r>
+            <w:r>
+              <w:rPr>
+                <w:noProof/>
+                <w:webHidden/>
+              </w:rPr>
+            </w:r>
+            <w:r>
+              <w:rPr>
+                <w:noProof/>
+                <w:webHidden/>
+              </w:rPr>
+              <w:fldChar w:fldCharType="separate"/>
+            </w:r>
+            <w:r>
+              <w:rPr>
+                <w:noProof/>
+                <w:webHidden/>
+              </w:rPr>
+              <w:t>6</w:t>
+            </w:r>
+            <w:r>
+              <w:rPr>
+                <w:noProof/>
+                <w:webHidden/>
+              </w:rPr>
+              <w:fldChar w:fldCharType="end"/>
+            </w:r>
+          </w:hyperlink>
+        </w:p>
+        <w:p>
+          <w:pPr>
+            <w:pStyle w:val="Verzeichnis1"/>
+            <w:tabs>
+              <w:tab w:val="right" w:leader="dot" w:pos="9060"/>
+            </w:tabs>
+            <w:rPr>
+              <w:rFonts w:eastAsiaTheme="minorEastAsia"/>
+              <w:noProof/>
+              <w:lang w:val="de-AT" w:eastAsia="de-AT"/>
+            </w:rPr>
+          </w:pPr>
+          <w:hyperlink w:anchor="_Toc122382623" w:history="1">
+            <w:r>
+              <w:rPr>
+                <w:rStyle w:val="Hyperlink"/>
+                <w:noProof/>
+              </w:rPr>
+              <w:t>Dokumentation</w:t>
+            </w:r>
+            <w:r>
+              <w:rPr>
+                <w:noProof/>
+                <w:webHidden/>
+              </w:rPr>
+              <w:tab/>
+            </w:r>
+            <w:r>
+              <w:rPr>
+                <w:noProof/>
+                <w:webHidden/>
+              </w:rPr>
+              <w:fldChar w:fldCharType="begin"/>
+            </w:r>
+            <w:r>
+              <w:rPr>
+                <w:noProof/>
+                <w:webHidden/>
+              </w:rPr>
+              <w:instrText xml:space="preserve"> PAGEREF _Toc122382623 \h </w:instrText>
+            </w:r>
+            <w:r>
+              <w:rPr>
+                <w:noProof/>
+                <w:webHidden/>
+              </w:rPr>
+            </w:r>
+            <w:r>
+              <w:rPr>
+                <w:noProof/>
+                <w:webHidden/>
+              </w:rPr>
+              <w:fldChar w:fldCharType="separate"/>
+            </w:r>
+            <w:r>
+              <w:rPr>
+                <w:noProof/>
+                <w:webHidden/>
+              </w:rPr>
+              <w:t>6</w:t>
+            </w:r>
+            <w:r>
+              <w:rPr>
+                <w:noProof/>
+                <w:webHidden/>
+              </w:rPr>
+              <w:fldChar w:fldCharType="end"/>
+            </w:r>
+          </w:hyperlink>
+        </w:p>
+        <w:p>
+          <w:pPr>
+            <w:pStyle w:val="Verzeichnis1"/>
+            <w:tabs>
+              <w:tab w:val="right" w:leader="dot" w:pos="9060"/>
+            </w:tabs>
+            <w:rPr>
+              <w:rFonts w:eastAsiaTheme="minorEastAsia"/>
+              <w:noProof/>
+              <w:lang w:val="de-AT" w:eastAsia="de-AT"/>
+            </w:rPr>
+          </w:pPr>
+          <w:hyperlink w:anchor="_Toc122382624" w:history="1">
+            <w:r>
+              <w:rPr>
+                <w:rStyle w:val="Hyperlink"/>
+                <w:noProof/>
+              </w:rPr>
+              <w:t>Abschluss</w:t>
+            </w:r>
+            <w:r>
+              <w:rPr>
+                <w:noProof/>
+                <w:webHidden/>
+              </w:rPr>
+              <w:tab/>
+            </w:r>
+            <w:r>
+              <w:rPr>
+                <w:noProof/>
+                <w:webHidden/>
+              </w:rPr>
+              <w:fldChar w:fldCharType="begin"/>
+            </w:r>
+            <w:r>
+              <w:rPr>
+                <w:noProof/>
+                <w:webHidden/>
+              </w:rPr>
+              <w:instrText xml:space="preserve"> PAGEREF _Toc122382624 \h </w:instrText>
+            </w:r>
+            <w:r>
+              <w:rPr>
+                <w:noProof/>
+                <w:webHidden/>
+              </w:rPr>
+            </w:r>
+            <w:r>
+              <w:rPr>
+                <w:noProof/>
+                <w:webHidden/>
+              </w:rPr>
+              <w:fldChar w:fldCharType="separate"/>
+            </w:r>
+            <w:r>
+              <w:rPr>
+                <w:noProof/>
+                <w:webHidden/>
+              </w:rPr>
+              <w:t>6</w:t>
+            </w:r>
+            <w:r>
+              <w:rPr>
+                <w:noProof/>
+                <w:webHidden/>
+              </w:rPr>
+              <w:fldChar w:fldCharType="end"/>
+            </w:r>
+          </w:hyperlink>
+        </w:p>
+        <w:p>
+          <w:pPr>
+            <w:pStyle w:val="Verzeichnis1"/>
+            <w:tabs>
+              <w:tab w:val="right" w:leader="dot" w:pos="9060"/>
+            </w:tabs>
+            <w:rPr>
+              <w:rFonts w:eastAsiaTheme="minorEastAsia"/>
+              <w:noProof/>
+              <w:lang w:val="de-AT" w:eastAsia="de-AT"/>
+            </w:rPr>
+          </w:pPr>
+          <w:hyperlink w:anchor="_Toc122382625" w:history="1">
+            <w:r>
+              <w:rPr>
+                <w:rStyle w:val="Hyperlink"/>
+                <w:noProof/>
+              </w:rPr>
+              <w:t>Viel Spaß!</w:t>
+            </w:r>
+            <w:r>
+              <w:rPr>
+                <w:noProof/>
+                <w:webHidden/>
+              </w:rPr>
+              <w:tab/>
+            </w:r>
+            <w:r>
+              <w:rPr>
+                <w:noProof/>
+                <w:webHidden/>
+              </w:rPr>
+              <w:fldChar w:fldCharType="begin"/>
+            </w:r>
+            <w:r>
+              <w:rPr>
+                <w:noProof/>
+                <w:webHidden/>
+              </w:rPr>
+              <w:instrText xml:space="preserve"> PAGEREF _Toc122382625 \h </w:instrText>
+            </w:r>
+            <w:r>
+              <w:rPr>
+                <w:noProof/>
+                <w:webHidden/>
+              </w:rPr>
+            </w:r>
+            <w:r>
+              <w:rPr>
+                <w:noProof/>
+                <w:webHidden/>
+              </w:rPr>
+              <w:fldChar w:fldCharType="separate"/>
+            </w:r>
+            <w:r>
+              <w:rPr>
+                <w:noProof/>
+                <w:webHidden/>
+              </w:rPr>
+              <w:t>6</w:t>
+            </w:r>
+            <w:r>
+              <w:rPr>
+                <w:noProof/>
+                <w:webHidden/>
+              </w:rPr>
+              <w:fldChar w:fldCharType="end"/>
+            </w:r>
+          </w:hyperlink>
+        </w:p>
+        <w:p>
+          <w:r>
+            <w:rPr>
+              <w:b/>
+              <w:bCs/>
+            </w:rPr>
+            <w:fldChar w:fldCharType="end"/>
+          </w:r>
+        </w:p>
+      </w:sdtContent>
+    </w:sdt>
+    <w:p/>
+    <w:p>
+      <w:pPr>
+        <w:pStyle w:val="berschrift1"/>
+      </w:pPr>
+      <w:bookmarkStart w:id="0" w:name="_Toc122382610"/>
+      <w:r>
+        <w:t>Einleitung:</w:t>
+      </w:r>
+      <w:bookmarkEnd w:id="0"/>
+    </w:p>
+    <w:p>
+      <w:pPr>
         <w:spacing w:line="276" w:lineRule="auto"/>
       </w:pPr>
-    </w:p>
-    <w:p>
-      <w:pPr>
-        <w:pStyle w:val="berschrift2"/>
-        <w:spacing w:line="276" w:lineRule="auto"/>
-      </w:pPr>
-      <w:r>
-        <w:t>Einleitung:</w:t>
-      </w:r>
-    </w:p>
-    <w:p>
-      <w:pPr>
-        <w:spacing w:line="276" w:lineRule="auto"/>
-      </w:pPr>
       <w:r>
         <w:t xml:space="preserve">Im Rahmen der Lehrveranstaltung </w:t>
       </w:r>
@@ -104,42 +1365,62 @@
         <w:t xml:space="preserve">dem eine Maus einen vordefinierten Pfad folgen muss, ohne die Wand zu berühren. </w:t>
       </w:r>
       <w:r>
-        <w:t xml:space="preserve">Je höher der Schwierigkeitsgrad wird, umso mehr Hindernisse gilt es zu überwinden und die Zeit darf dabei nicht überschritten werden. Je schneller das Ziel erreicht wird, umso mehr Punkte können generiert werden. </w:t>
-      </w:r>
-    </w:p>
-    <w:p>
-      <w:pPr>
-        <w:spacing w:line="276" w:lineRule="auto"/>
-      </w:pPr>
-    </w:p>
-    <w:p>
-      <w:pPr>
-        <w:pStyle w:val="berschrift2"/>
-        <w:spacing w:line="276" w:lineRule="auto"/>
-      </w:pPr>
-      <w:r>
+        <w:t xml:space="preserve">Je höher </w:t>
+      </w:r>
+      <w:r>
+        <w:t>das erreichte Level ist</w:t>
+      </w:r>
+      <w:r>
+        <w:t xml:space="preserve">, umso </w:t>
+      </w:r>
+      <w:r>
+        <w:t>schwieriger ist es dem Pfad zu folgen</w:t>
+      </w:r>
+      <w:r>
+        <w:t xml:space="preserve"> und die Zeit darf dabei nicht überschritten werden. Je schneller das Ziel erreicht wird, umso mehr Punkte können generiert werden. </w:t>
+      </w:r>
+    </w:p>
+    <w:p>
+      <w:pPr>
+        <w:rPr>
+          <w:rStyle w:val="berschrift1Zchn"/>
+        </w:rPr>
+      </w:pPr>
+      <w:bookmarkStart w:id="1" w:name="_Toc122382611"/>
+      <w:r>
+        <w:rPr>
+          <w:rStyle w:val="berschrift1Zchn"/>
+        </w:rPr>
         <w:t>Funktionsbeschreibung</w:t>
       </w:r>
       <w:r>
+        <w:rPr>
+          <w:rStyle w:val="berschrift1Zchn"/>
+        </w:rPr>
         <w:t>:</w:t>
       </w:r>
-      <w:r>
+      <w:bookmarkEnd w:id="1"/>
+      <w:r>
+        <w:rPr>
+          <w:rStyle w:val="berschrift1Zchn"/>
+        </w:rPr>
         <w:t xml:space="preserve"> </w:t>
       </w:r>
     </w:p>
     <w:p>
       <w:pPr>
-        <w:spacing w:line="276" w:lineRule="auto"/>
-      </w:pPr>
-    </w:p>
-    <w:p>
-      <w:pPr>
-        <w:pStyle w:val="berschrift3"/>
-        <w:spacing w:line="276" w:lineRule="auto"/>
-      </w:pPr>
-      <w:r>
+        <w:rPr>
+          <w:rStyle w:val="berschrift2Zchn"/>
+        </w:rPr>
+      </w:pPr>
+      <w:bookmarkStart w:id="2" w:name="_Toc122382612"/>
+      <w:r>
+        <w:rPr>
+          <w:rStyle w:val="berschrift2Zchn"/>
+        </w:rPr>
         <w:t>Übersichtsseite</w:t>
       </w:r>
+      <w:bookmarkEnd w:id="2"/>
     </w:p>
     <w:p>
       <w:pPr>
@@ -170,13 +1451,11 @@
         <w:spacing w:line="276" w:lineRule="auto"/>
       </w:pPr>
       <w:r>
-        <w:t xml:space="preserve">Auswahl eines </w:t>
-      </w:r>
-      <w:proofErr w:type="spellStart"/>
-      <w:r>
-        <w:t>Characters</w:t>
-      </w:r>
-      <w:proofErr w:type="spellEnd"/>
+        <w:t>Highscore der besten Spielzeiten</w:t>
+      </w:r>
+      <w:r>
+        <w:t>, sortiert nach erreichter Punktezahl</w:t>
+      </w:r>
     </w:p>
     <w:p>
       <w:pPr>
@@ -188,33 +1467,49 @@
         <w:spacing w:line="276" w:lineRule="auto"/>
       </w:pPr>
       <w:r>
-        <w:t>Highscore der besten Spielzeiten</w:t>
-      </w:r>
-    </w:p>
-    <w:p>
-      <w:pPr>
-        <w:pStyle w:val="Listenabsatz"/>
-        <w:numPr>
-          <w:ilvl w:val="0"/>
-          <w:numId w:val="1"/>
-        </w:numPr>
+        <w:t>Button zum Start des Spiels</w:t>
+      </w:r>
+    </w:p>
+    <w:p/>
+    <w:p>
+      <w:pPr>
+        <w:rPr>
+          <w:rStyle w:val="berschrift2Zchn"/>
+        </w:rPr>
+      </w:pPr>
+      <w:r>
+        <w:rPr>
+          <w:rStyle w:val="berschrift2Zchn"/>
+        </w:rPr>
+        <w:br w:type="page"/>
+      </w:r>
+    </w:p>
+    <w:p>
+      <w:pPr>
         <w:spacing w:line="276" w:lineRule="auto"/>
-      </w:pPr>
-      <w:r>
-        <w:t>Button zum Start des Spiels</w:t>
-      </w:r>
-      <w:r>
-        <w:br/>
-      </w:r>
+        <w:rPr>
+          <w:rStyle w:val="berschrift2Zchn"/>
+        </w:rPr>
+      </w:pPr>
+      <w:bookmarkStart w:id="3" w:name="_Toc122382613"/>
+      <w:r>
+        <w:rPr>
+          <w:rStyle w:val="berschrift2Zchn"/>
+        </w:rPr>
+        <w:lastRenderedPageBreak/>
+        <w:t>Spiel</w:t>
+      </w:r>
+      <w:bookmarkEnd w:id="3"/>
     </w:p>
     <w:p>
       <w:pPr>
         <w:pStyle w:val="berschrift3"/>
-        <w:spacing w:line="276" w:lineRule="auto"/>
-      </w:pPr>
-      <w:r>
-        <w:t xml:space="preserve">Spiel </w:t>
-      </w:r>
+      </w:pPr>
+      <w:bookmarkStart w:id="4" w:name="_Toc122382614"/>
+      <w:r>
+        <w:t>Spielaufbau</w:t>
+      </w:r>
+      <w:bookmarkEnd w:id="4"/>
     </w:p>
     <w:p>
       <w:pPr>
@@ -226,164 +1521,22 @@
         <w:spacing w:line="276" w:lineRule="auto"/>
       </w:pPr>
       <w:r>
-        <w:t>Spielaufbau</w:t>
+        <w:t>Mauszeiger</w:t>
       </w:r>
       <w:r>
         <w:br/>
       </w:r>
-    </w:p>
-    <w:p>
-      <w:pPr>
-        <w:pStyle w:val="Listenabsatz"/>
-        <w:numPr>
-          <w:ilvl w:val="1"/>
-          <w:numId w:val="2"/>
-        </w:numPr>
-        <w:spacing w:line="276" w:lineRule="auto"/>
-      </w:pPr>
-      <w:r>
-        <w:t>Mauszeiger</w:t>
-      </w:r>
-      <w:r>
-        <w:br/>
-      </w:r>
       <w:r>
         <w:t xml:space="preserve">Die/der Spieler*in </w:t>
       </w:r>
       <w:r>
         <w:t xml:space="preserve">kann </w:t>
       </w:r>
-      <w:proofErr w:type="gramStart"/>
-      <w:r>
-        <w:t>ein Sprite</w:t>
-      </w:r>
-      <w:proofErr w:type="gramEnd"/>
-      <w:r>
-        <w:t xml:space="preserve"> (</w:t>
-      </w:r>
-      <w:proofErr w:type="spellStart"/>
-      <w:r>
-        <w:t>Characterbild</w:t>
-      </w:r>
-      <w:proofErr w:type="spellEnd"/>
-      <w:r>
-        <w:t>) mit der Maus über den Bildschirm bewegen.</w:t>
-      </w:r>
-      <w:r>
-        <w:br/>
-      </w:r>
-    </w:p>
-    <w:p>
-      <w:pPr>
-        <w:pStyle w:val="Listenabsatz"/>
-        <w:numPr>
-          <w:ilvl w:val="1"/>
-          <w:numId w:val="2"/>
-        </w:numPr>
-        <w:spacing w:line="276" w:lineRule="auto"/>
-      </w:pPr>
-      <w:r>
-        <w:t>Levelbild mit Pfad</w:t>
-      </w:r>
-      <w:r>
-        <w:br/>
-        <w:t xml:space="preserve">Jedes Level wird aus einem Bild bestehen, dass mit einer Hintergrundfarbe den Pfad beschreibt, dem die Maus folgen soll. </w:t>
-      </w:r>
-      <w:r>
-        <w:br/>
-        <w:t xml:space="preserve">Es gibt einen Start- und Endbereich in jeweils vordefinierten Farben, die im Levelbild eingezeichnet sind. </w:t>
-      </w:r>
-      <w:r>
-        <w:br/>
-      </w:r>
-    </w:p>
-    <w:p>
-      <w:pPr>
-        <w:pStyle w:val="Listenabsatz"/>
-        <w:numPr>
-          <w:ilvl w:val="1"/>
-          <w:numId w:val="2"/>
-        </w:numPr>
-        <w:spacing w:line="276" w:lineRule="auto"/>
-      </w:pPr>
-      <w:r>
-        <w:t>Counter</w:t>
-      </w:r>
-      <w:r>
-        <w:br/>
-        <w:t xml:space="preserve">Bei Spielstart beginnt die Zeit zu zählen und wird im Fenster angezeigt. </w:t>
-      </w:r>
-      <w:r>
-        <w:br/>
-      </w:r>
-    </w:p>
-    <w:p>
-      <w:pPr>
-        <w:pStyle w:val="Listenabsatz"/>
-        <w:numPr>
-          <w:ilvl w:val="1"/>
-          <w:numId w:val="2"/>
-        </w:numPr>
-        <w:spacing w:line="276" w:lineRule="auto"/>
-      </w:pPr>
-      <w:r>
-        <w:t>Hindernisse</w:t>
-      </w:r>
-      <w:r>
-        <w:br/>
-        <w:t xml:space="preserve">Je nach Level gibt es verschiedene Hindernisse, die sich bewegen und nicht berührt werden dürfen. </w:t>
-      </w:r>
-      <w:r>
-        <w:br/>
-      </w:r>
-    </w:p>
-    <w:p>
-      <w:pPr>
-        <w:pStyle w:val="Listenabsatz"/>
-        <w:numPr>
-          <w:ilvl w:val="1"/>
-          <w:numId w:val="2"/>
-        </w:numPr>
-        <w:spacing w:line="276" w:lineRule="auto"/>
-      </w:pPr>
-      <w:r>
-        <w:t>Münzen sammeln</w:t>
-      </w:r>
-      <w:r>
-        <w:br/>
-        <w:t xml:space="preserve">Es werden Münzen im Level hinterlegt, die mit der Maus aufgesammelt werden können. Jede Münze ergibt eine bestimmte Zeit, die gutgeschrieben wird. </w:t>
-      </w:r>
-      <w:r>
-        <w:br/>
-      </w:r>
-    </w:p>
-    <w:p>
-      <w:pPr>
-        <w:pStyle w:val="Listenabsatz"/>
-        <w:numPr>
-          <w:ilvl w:val="1"/>
-          <w:numId w:val="2"/>
-        </w:numPr>
-        <w:spacing w:line="276" w:lineRule="auto"/>
-      </w:pPr>
-      <w:r>
-        <w:lastRenderedPageBreak/>
-        <w:t>Soundeffekte</w:t>
-      </w:r>
-      <w:r>
-        <w:br/>
-        <w:t>Bei Spielstart, beim Münzen einsammeln, bei Zielerreichung und bei Game-</w:t>
-      </w:r>
-      <w:proofErr w:type="spellStart"/>
-      <w:r>
-        <w:t>over</w:t>
-      </w:r>
-      <w:proofErr w:type="spellEnd"/>
-      <w:r>
-        <w:t xml:space="preserve"> ertönt ein Sound.</w:t>
-      </w:r>
-      <w:r>
-        <w:br/>
+      <w:r>
+        <w:t>den Cursor mit der</w:t>
+      </w:r>
+      <w:r>
+        <w:t xml:space="preserve"> Maus über den Bildschirm bewegen.</w:t>
       </w:r>
       <w:r>
         <w:br/>
@@ -399,229 +1552,24 @@
         <w:spacing w:line="276" w:lineRule="auto"/>
       </w:pPr>
       <w:r>
-        <w:t>Spielablauf</w:t>
+        <w:t>Levelbild mit Pfad</w:t>
       </w:r>
       <w:r>
         <w:br/>
-      </w:r>
-    </w:p>
-    <w:p>
-      <w:pPr>
-        <w:pStyle w:val="Listenabsatz"/>
-        <w:numPr>
-          <w:ilvl w:val="1"/>
-          <w:numId w:val="2"/>
-        </w:numPr>
-        <w:spacing w:line="276" w:lineRule="auto"/>
-      </w:pPr>
-      <w:r>
-        <w:t xml:space="preserve">Level wird aufgebaut, </w:t>
-      </w:r>
-      <w:proofErr w:type="spellStart"/>
-      <w:r>
-        <w:t>Timer</w:t>
-      </w:r>
-      <w:proofErr w:type="spellEnd"/>
-      <w:r>
-        <w:t xml:space="preserve"> steht bei </w:t>
-      </w:r>
-      <w:r>
-        <w:t>der maximal zulässigen Zeit des jeweiligen Levels</w:t>
-      </w:r>
-      <w:r>
-        <w:t>, alle Hindernisse und Münzen sind im Level platziert.</w:t>
+        <w:t xml:space="preserve">Jedes Level wird aus einem Bild bestehen, dass mit einer Hintergrundfarbe den Pfad beschreibt, dem die Maus folgen soll. </w:t>
       </w:r>
       <w:r>
         <w:br/>
-      </w:r>
-    </w:p>
-    <w:p>
-      <w:pPr>
-        <w:pStyle w:val="Listenabsatz"/>
-        <w:numPr>
-          <w:ilvl w:val="1"/>
-          <w:numId w:val="2"/>
-        </w:numPr>
-        <w:spacing w:line="276" w:lineRule="auto"/>
-      </w:pPr>
-      <w:r>
-        <w:t>Spieler</w:t>
-      </w:r>
-      <w:r>
-        <w:t>*in</w:t>
-      </w:r>
-      <w:r>
-        <w:t xml:space="preserve"> bewegt die Maus auf den Startbereich, daraufhin beginnt die Zeit </w:t>
-      </w:r>
-      <w:r>
-        <w:t xml:space="preserve">nach unten </w:t>
-      </w:r>
-      <w:r>
-        <w:t xml:space="preserve">zu zählen und die Hindernisse beginnen sich zu bewegen. </w:t>
+        <w:t>Es gibt einen Start- und Endbereich in jeweils vordefinierten Farben</w:t>
+      </w:r>
+      <w:r>
+        <w:t xml:space="preserve"> (grün und rot)</w:t>
+      </w:r>
+      <w:r>
+        <w:t xml:space="preserve">, die im Levelbild eingezeichnet sind. </w:t>
       </w:r>
       <w:r>
         <w:br/>
-      </w:r>
-    </w:p>
-    <w:p>
-      <w:pPr>
-        <w:pStyle w:val="Listenabsatz"/>
-        <w:numPr>
-          <w:ilvl w:val="1"/>
-          <w:numId w:val="2"/>
-        </w:numPr>
-        <w:spacing w:line="276" w:lineRule="auto"/>
-      </w:pPr>
-      <w:r>
-        <w:t>D</w:t>
-      </w:r>
-      <w:r>
-        <w:t>ie/d</w:t>
-      </w:r>
-      <w:r>
-        <w:t>er Spieler</w:t>
-      </w:r>
-      <w:r>
-        <w:t>*in</w:t>
-      </w:r>
-      <w:r>
-        <w:t xml:space="preserve"> versucht mit dem Mauszeiger so schnell als möglich das Ziel zu erreichen, ohne dabei ein Hindernis oder eine Wand zu berühren.</w:t>
-      </w:r>
-      <w:r>
-        <w:br/>
-      </w:r>
-    </w:p>
-    <w:p>
-      <w:pPr>
-        <w:pStyle w:val="Listenabsatz"/>
-        <w:numPr>
-          <w:ilvl w:val="1"/>
-          <w:numId w:val="2"/>
-        </w:numPr>
-        <w:spacing w:line="276" w:lineRule="auto"/>
-      </w:pPr>
-      <w:r>
-        <w:t>Wenn ein Hindernis oder eine Wand berührt wird</w:t>
-      </w:r>
-      <w:r>
-        <w:t xml:space="preserve"> oder die Zeit abläuft</w:t>
-      </w:r>
-      <w:r>
-        <w:t>, ist das Spiel zu Ende. Das Fenster schließt sich, der Highscore wird aktualisiert und angezeigt. Der Spieler hat die Möglichkeit von vorne zu beginnen.</w:t>
-      </w:r>
-      <w:r>
-        <w:br/>
-      </w:r>
-    </w:p>
-    <w:p>
-      <w:pPr>
-        <w:pStyle w:val="Listenabsatz"/>
-        <w:numPr>
-          <w:ilvl w:val="1"/>
-          <w:numId w:val="2"/>
-        </w:numPr>
-        <w:spacing w:line="276" w:lineRule="auto"/>
-      </w:pPr>
-      <w:r>
-        <w:t xml:space="preserve">Auf dem Weg zum Ziel kann </w:t>
-      </w:r>
-      <w:r>
-        <w:t xml:space="preserve">die/der Spieler*in </w:t>
-      </w:r>
-      <w:r>
-        <w:t xml:space="preserve">Münzen einsammeln, mit jeder gesammelten Münze </w:t>
-      </w:r>
-      <w:r>
-        <w:t>erhöht</w:t>
-      </w:r>
-      <w:r>
-        <w:t xml:space="preserve"> sich der </w:t>
-      </w:r>
-      <w:proofErr w:type="spellStart"/>
-      <w:r>
-        <w:t>Timer</w:t>
-      </w:r>
-      <w:proofErr w:type="spellEnd"/>
-      <w:r>
-        <w:t xml:space="preserve"> um eine vordefinierte Anzahl an Sekunden. </w:t>
-      </w:r>
-      <w:r>
-        <w:br/>
-      </w:r>
-    </w:p>
-    <w:p>
-      <w:pPr>
-        <w:pStyle w:val="Listenabsatz"/>
-        <w:numPr>
-          <w:ilvl w:val="1"/>
-          <w:numId w:val="2"/>
-        </w:numPr>
-        <w:spacing w:line="276" w:lineRule="auto"/>
-      </w:pPr>
-      <w:r>
-        <w:t xml:space="preserve">Erreicht </w:t>
-      </w:r>
-      <w:r>
-        <w:t>die/der Spieler*in</w:t>
-      </w:r>
-      <w:r>
-        <w:t xml:space="preserve"> das Ziel öffnet sich ein Pop-up mit Erfolgsmeldung, erreichter Punktezahl und „Weiter“-Button. </w:t>
-      </w:r>
-      <w:r>
-        <w:br/>
-      </w:r>
-    </w:p>
-    <w:p>
-      <w:pPr>
-        <w:pStyle w:val="Listenabsatz"/>
-        <w:numPr>
-          <w:ilvl w:val="1"/>
-          <w:numId w:val="2"/>
-        </w:numPr>
-        <w:spacing w:line="276" w:lineRule="auto"/>
-      </w:pPr>
-      <w:r>
-        <w:t>Nach Klick auf „Weiter“-Button startet das nächste Level und das Spiel beginnt wieder.</w:t>
-      </w:r>
-      <w:r>
-        <w:br/>
-      </w:r>
-    </w:p>
-    <w:p>
-      <w:pPr>
-        <w:pStyle w:val="Listenabsatz"/>
-        <w:numPr>
-          <w:ilvl w:val="1"/>
-          <w:numId w:val="2"/>
-        </w:numPr>
-        <w:spacing w:line="276" w:lineRule="auto"/>
-      </w:pPr>
-      <w:r>
-        <w:t xml:space="preserve">Bei Erreichen des letzten Levels </w:t>
-      </w:r>
-      <w:r>
-        <w:t xml:space="preserve">eröffnet sich ein Gratulations-Popup, </w:t>
-      </w:r>
-      <w:proofErr w:type="spellStart"/>
-      <w:r>
-        <w:t>zB</w:t>
-      </w:r>
-      <w:proofErr w:type="spellEnd"/>
-      <w:r>
-        <w:t>. Feuerwerk-Animation, mit Erfolgstext, mit Punktezahl und „Beenden“-Button.</w:t>
-      </w:r>
-      <w:r>
-        <w:br/>
-      </w:r>
-    </w:p>
-    <w:p>
-      <w:pPr>
-        <w:pStyle w:val="Listenabsatz"/>
-        <w:spacing w:line="276" w:lineRule="auto"/>
-        <w:ind w:left="1440"/>
-      </w:pPr>
-      <w:r>
-        <w:br w:type="column"/>
       </w:r>
     </w:p>
     <w:p>
@@ -634,16 +1582,419 @@
         <w:spacing w:line="276" w:lineRule="auto"/>
       </w:pPr>
       <w:r>
-        <w:t>Mock-</w:t>
+        <w:t>Counter</w:t>
+      </w:r>
+      <w:r>
+        <w:br/>
+        <w:t xml:space="preserve">Bei Spielstart beginnt die Zeit </w:t>
+      </w:r>
+      <w:r>
+        <w:t xml:space="preserve">nach unten </w:t>
+      </w:r>
+      <w:r>
+        <w:t>zu zählen und wird</w:t>
+      </w:r>
+      <w:r>
+        <w:t xml:space="preserve">, so wie der User*in-Name, </w:t>
+      </w:r>
+      <w:r>
+        <w:t xml:space="preserve">im Fenster angezeigt. </w:t>
+      </w:r>
+      <w:r>
+        <w:br/>
+      </w:r>
+    </w:p>
+    <w:p>
+      <w:pPr>
+        <w:pStyle w:val="Listenabsatz"/>
+        <w:numPr>
+          <w:ilvl w:val="0"/>
+          <w:numId w:val="2"/>
+        </w:numPr>
+        <w:spacing w:line="276" w:lineRule="auto"/>
+      </w:pPr>
+      <w:r>
+        <w:t>Hindernisse</w:t>
+      </w:r>
+      <w:r>
+        <w:br/>
+      </w:r>
+      <w:r>
+        <w:t>In den</w:t>
+      </w:r>
+      <w:r>
+        <w:t xml:space="preserve"> Level</w:t>
+      </w:r>
+      <w:r>
+        <w:t>s</w:t>
+      </w:r>
+      <w:r>
+        <w:t xml:space="preserve"> gibt es verschiedene Hindernisse</w:t>
+      </w:r>
+      <w:r>
+        <w:t xml:space="preserve"> (</w:t>
       </w:r>
       <w:proofErr w:type="spellStart"/>
       <w:r>
-        <w:t>up</w:t>
+        <w:t>Animated-Gifs</w:t>
       </w:r>
       <w:proofErr w:type="spellEnd"/>
       <w:r>
+        <w:t>)</w:t>
+      </w:r>
+      <w:r>
+        <w:t xml:space="preserve">, die sich bewegen und nicht berührt werden dürfen. </w:t>
+      </w:r>
+      <w:r>
         <w:br/>
       </w:r>
+    </w:p>
+    <w:p>
+      <w:pPr>
+        <w:pStyle w:val="Listenabsatz"/>
+        <w:numPr>
+          <w:ilvl w:val="0"/>
+          <w:numId w:val="2"/>
+        </w:numPr>
+        <w:spacing w:line="276" w:lineRule="auto"/>
+      </w:pPr>
+      <w:r>
+        <w:t>Soundeffekte</w:t>
+      </w:r>
+      <w:r>
+        <w:br/>
+        <w:t>Bei Spielstart, bei Zielerreichung und bei Game-</w:t>
+      </w:r>
+      <w:proofErr w:type="spellStart"/>
+      <w:r>
+        <w:t>over</w:t>
+      </w:r>
+      <w:proofErr w:type="spellEnd"/>
+      <w:r>
+        <w:t xml:space="preserve"> ertönt ein Sound.</w:t>
+      </w:r>
+      <w:r>
+        <w:br/>
+      </w:r>
+    </w:p>
+    <w:p>
+      <w:pPr>
+        <w:pStyle w:val="berschrift3"/>
+        <w:rPr>
+          <w:u w:val="single"/>
+        </w:rPr>
+      </w:pPr>
+      <w:bookmarkStart w:id="5" w:name="_Toc122382615"/>
+      <w:r>
+        <w:t>Spielablauf</w:t>
+      </w:r>
+      <w:bookmarkEnd w:id="5"/>
+    </w:p>
+    <w:p>
+      <w:pPr>
+        <w:pStyle w:val="Listenabsatz"/>
+        <w:numPr>
+          <w:ilvl w:val="0"/>
+          <w:numId w:val="2"/>
+        </w:numPr>
+        <w:spacing w:line="276" w:lineRule="auto"/>
+      </w:pPr>
+      <w:r>
+        <w:t xml:space="preserve">Level wird aufgebaut, </w:t>
+      </w:r>
+      <w:proofErr w:type="spellStart"/>
+      <w:r>
+        <w:t>Timer</w:t>
+      </w:r>
+      <w:proofErr w:type="spellEnd"/>
+      <w:r>
+        <w:t xml:space="preserve"> steht bei </w:t>
+      </w:r>
+      <w:r>
+        <w:t>der maximal zulässigen Zeit des jeweiligen Levels</w:t>
+      </w:r>
+      <w:r>
+        <w:t>, alle Hindernisse sind im Level platziert.</w:t>
+      </w:r>
+      <w:r>
+        <w:br/>
+      </w:r>
+    </w:p>
+    <w:p>
+      <w:pPr>
+        <w:pStyle w:val="Listenabsatz"/>
+        <w:numPr>
+          <w:ilvl w:val="0"/>
+          <w:numId w:val="2"/>
+        </w:numPr>
+        <w:spacing w:line="276" w:lineRule="auto"/>
+      </w:pPr>
+      <w:r>
+        <w:t>Spieler</w:t>
+      </w:r>
+      <w:r>
+        <w:t>*in</w:t>
+      </w:r>
+      <w:r>
+        <w:t xml:space="preserve"> bewegt die Maus auf den Startbereich, daraufhin beginnt die Zeit </w:t>
+      </w:r>
+      <w:r>
+        <w:t xml:space="preserve">nach unten </w:t>
+      </w:r>
+      <w:r>
+        <w:t xml:space="preserve">zu zählen und die Hindernisse beginnen sich zu bewegen. </w:t>
+      </w:r>
+      <w:r>
+        <w:br/>
+      </w:r>
+    </w:p>
+    <w:p>
+      <w:pPr>
+        <w:pStyle w:val="Listenabsatz"/>
+        <w:numPr>
+          <w:ilvl w:val="0"/>
+          <w:numId w:val="2"/>
+        </w:numPr>
+        <w:spacing w:line="276" w:lineRule="auto"/>
+      </w:pPr>
+      <w:r>
+        <w:t>D</w:t>
+      </w:r>
+      <w:r>
+        <w:t>ie/d</w:t>
+      </w:r>
+      <w:r>
+        <w:t>er Spieler</w:t>
+      </w:r>
+      <w:r>
+        <w:t>*in</w:t>
+      </w:r>
+      <w:r>
+        <w:t xml:space="preserve"> versucht mit dem Mauszeiger so schnell als möglich das Ziel zu erreichen, ohne dabei ein Hindernis oder eine Wand zu berühren.</w:t>
+      </w:r>
+      <w:r>
+        <w:br/>
+      </w:r>
+    </w:p>
+    <w:p>
+      <w:pPr>
+        <w:pStyle w:val="Listenabsatz"/>
+        <w:numPr>
+          <w:ilvl w:val="0"/>
+          <w:numId w:val="2"/>
+        </w:numPr>
+        <w:spacing w:line="276" w:lineRule="auto"/>
+      </w:pPr>
+      <w:r>
+        <w:t>Wenn ein Hindernis oder eine Wand berührt wird</w:t>
+      </w:r>
+      <w:r>
+        <w:t xml:space="preserve"> oder die Zeit abläuft</w:t>
+      </w:r>
+      <w:r>
+        <w:t xml:space="preserve">, ist das Spiel zu Ende. Das Fenster schließt sich, der Highscore wird aktualisiert und angezeigt. </w:t>
+      </w:r>
+      <w:r>
+        <w:t>Die/</w:t>
+      </w:r>
+      <w:r>
+        <w:t>Der Spieler</w:t>
+      </w:r>
+      <w:r>
+        <w:t>*in</w:t>
+      </w:r>
+      <w:r>
+        <w:t xml:space="preserve"> hat die Möglichkeit von vorne zu beginnen.</w:t>
+      </w:r>
+      <w:r>
+        <w:br/>
+      </w:r>
+    </w:p>
+    <w:p>
+      <w:pPr>
+        <w:pStyle w:val="Listenabsatz"/>
+        <w:numPr>
+          <w:ilvl w:val="0"/>
+          <w:numId w:val="2"/>
+        </w:numPr>
+        <w:spacing w:line="276" w:lineRule="auto"/>
+      </w:pPr>
+      <w:r>
+        <w:t xml:space="preserve">Erreicht </w:t>
+      </w:r>
+      <w:r>
+        <w:t>die/der Spieler*in</w:t>
+      </w:r>
+      <w:r>
+        <w:t xml:space="preserve"> das Ziel öffnet sich ein Pop-up mit Erfolgsmeldung</w:t>
+      </w:r>
+      <w:r>
+        <w:t xml:space="preserve"> ‚</w:t>
+      </w:r>
+      <w:proofErr w:type="spellStart"/>
+      <w:r>
+        <w:t>You</w:t>
+      </w:r>
+      <w:proofErr w:type="spellEnd"/>
+      <w:r>
+        <w:t xml:space="preserve"> </w:t>
+      </w:r>
+      <w:proofErr w:type="spellStart"/>
+      <w:r>
+        <w:t>did</w:t>
+      </w:r>
+      <w:proofErr w:type="spellEnd"/>
+      <w:r>
+        <w:t xml:space="preserve"> </w:t>
+      </w:r>
+      <w:proofErr w:type="spellStart"/>
+      <w:r>
+        <w:t>it</w:t>
+      </w:r>
+      <w:proofErr w:type="spellEnd"/>
+      <w:r>
+        <w:t>!‘</w:t>
+      </w:r>
+      <w:r>
+        <w:t xml:space="preserve">, </w:t>
+      </w:r>
+      <w:r>
+        <w:t xml:space="preserve">mit </w:t>
+      </w:r>
+      <w:r>
+        <w:t xml:space="preserve">erreichter Punktezahl und „Weiter“-Button. </w:t>
+      </w:r>
+      <w:r>
+        <w:br/>
+      </w:r>
+    </w:p>
+    <w:p>
+      <w:r>
+        <w:br w:type="page"/>
+      </w:r>
+    </w:p>
+    <w:p>
+      <w:pPr>
+        <w:pStyle w:val="Listenabsatz"/>
+        <w:numPr>
+          <w:ilvl w:val="0"/>
+          <w:numId w:val="2"/>
+        </w:numPr>
+        <w:spacing w:line="276" w:lineRule="auto"/>
+      </w:pPr>
+      <w:r>
+        <w:lastRenderedPageBreak/>
+        <w:t>Nach Klick auf „Weiter“-Button startet das nächste Level und das Spiel beginnt wieder.</w:t>
+      </w:r>
+      <w:r>
+        <w:br/>
+      </w:r>
+    </w:p>
+    <w:p>
+      <w:pPr>
+        <w:pStyle w:val="Listenabsatz"/>
+        <w:numPr>
+          <w:ilvl w:val="0"/>
+          <w:numId w:val="2"/>
+        </w:numPr>
+        <w:spacing w:line="276" w:lineRule="auto"/>
+      </w:pPr>
+      <w:r>
+        <w:t xml:space="preserve">Bei Erreichen des letzten Levels </w:t>
+      </w:r>
+      <w:r>
+        <w:t xml:space="preserve">(derzeit insgesamt 4) </w:t>
+      </w:r>
+      <w:r>
+        <w:t xml:space="preserve">öffnet sich ein Gratulations-Popup, </w:t>
+      </w:r>
+      <w:proofErr w:type="spellStart"/>
+      <w:r>
+        <w:t>zB</w:t>
+      </w:r>
+      <w:proofErr w:type="spellEnd"/>
+      <w:r>
+        <w:t>. Feuerwerk-Animation, mit Erfolgstext, mit Punktezahl und „Beenden“-Button.</w:t>
+      </w:r>
+      <w:r>
+        <w:br/>
+      </w:r>
+    </w:p>
+    <w:p>
+      <w:pPr>
+        <w:pStyle w:val="berschrift3"/>
+      </w:pPr>
+      <w:bookmarkStart w:id="6" w:name="_Toc122382616"/>
+      <w:r>
+        <w:t>Spiel</w:t>
+      </w:r>
+      <w:r>
+        <w:t>e</w:t>
+      </w:r>
+      <w:r>
+        <w:t>logik</w:t>
+      </w:r>
+      <w:bookmarkEnd w:id="6"/>
+    </w:p>
+    <w:p>
+      <w:pPr>
+        <w:pStyle w:val="Listenabsatz"/>
+        <w:numPr>
+          <w:ilvl w:val="0"/>
+          <w:numId w:val="2"/>
+        </w:numPr>
+        <w:spacing w:line="276" w:lineRule="auto"/>
+      </w:pPr>
+      <w:r>
+        <w:t xml:space="preserve">Die Farbe der Maus-Position wird laufend gelesen, wenn sie während des Spiels nicht weiß ist, ist das Spiel zu Ende. </w:t>
+      </w:r>
+      <w:r>
+        <w:t xml:space="preserve">Das funktioniert auch mit den </w:t>
+      </w:r>
+      <w:proofErr w:type="spellStart"/>
+      <w:r>
+        <w:t>Animated-Gifs</w:t>
+      </w:r>
+      <w:proofErr w:type="spellEnd"/>
+      <w:r>
+        <w:t>, welche sich über den Bildschirm bewegen.</w:t>
+      </w:r>
+    </w:p>
+    <w:p>
+      <w:pPr>
+        <w:pStyle w:val="Listenabsatz"/>
+        <w:numPr>
+          <w:ilvl w:val="0"/>
+          <w:numId w:val="2"/>
+        </w:numPr>
+        <w:spacing w:line="276" w:lineRule="auto"/>
+        <w:rPr>
+          <w:rStyle w:val="berschrift2Zchn"/>
+          <w:rFonts w:asciiTheme="minorHAnsi" w:eastAsiaTheme="minorHAnsi" w:hAnsiTheme="minorHAnsi" w:cstheme="minorBidi"/>
+          <w:color w:val="auto"/>
+          <w:sz w:val="22"/>
+          <w:szCs w:val="22"/>
+        </w:rPr>
+      </w:pPr>
+      <w:r>
+        <w:t xml:space="preserve">Die Punkte werden in einer Arraylist gesammelt, absteigend sortiert und in einer Tabelle am Monitor dargestellt. </w:t>
+      </w:r>
+    </w:p>
+    <w:p>
+      <w:pPr>
+        <w:spacing w:line="276" w:lineRule="auto"/>
+        <w:rPr>
+          <w:rStyle w:val="berschrift2Zchn"/>
+        </w:rPr>
+      </w:pPr>
+      <w:bookmarkStart w:id="7" w:name="_Toc122382617"/>
+      <w:r>
+        <w:rPr>
+          <w:rStyle w:val="berschrift2Zchn"/>
+        </w:rPr>
+        <w:t>Mockup</w:t>
+      </w:r>
+      <w:bookmarkEnd w:id="7"/>
     </w:p>
     <w:p>
       <w:pPr>
@@ -654,7 +2005,7 @@
           <w:noProof/>
         </w:rPr>
         <w:drawing>
-          <wp:inline distT="0" distB="0" distL="0" distR="0">
+          <wp:inline distT="0" distB="0" distL="0" distR="0" wp14:anchorId="6C95CD50" wp14:editId="49F271EB">
             <wp:extent cx="5760720" cy="3094308"/>
             <wp:effectExtent l="0" t="0" r="0" b="0"/>
             <wp:docPr id="1" name="Grafik 1"/>
@@ -671,7 +2022,7 @@
                     </pic:cNvPicPr>
                   </pic:nvPicPr>
                   <pic:blipFill>
-                    <a:blip r:embed="rId7" cstate="print">
+                    <a:blip r:embed="rId8" cstate="print">
                       <a:extLst>
                         <a:ext uri="{28A0092B-C50C-407E-A947-70E740481C1C}">
                           <a14:useLocalDpi xmlns:a14="http://schemas.microsoft.com/office/drawing/2010/main" val="0"/>
@@ -705,17 +2056,563 @@
     </w:p>
     <w:p>
       <w:pPr>
+        <w:rPr>
+          <w:rFonts w:asciiTheme="majorHAnsi" w:eastAsiaTheme="majorEastAsia" w:hAnsiTheme="majorHAnsi" w:cstheme="majorBidi"/>
+          <w:color w:val="2F5496" w:themeColor="accent1" w:themeShade="BF"/>
+          <w:sz w:val="32"/>
+          <w:szCs w:val="32"/>
+        </w:rPr>
+      </w:pPr>
+      <w:r>
+        <w:br w:type="page"/>
+      </w:r>
+    </w:p>
+    <w:p>
+      <w:pPr>
+        <w:pStyle w:val="berschrift1"/>
+      </w:pPr>
+      <w:bookmarkStart w:id="8" w:name="_Toc122382618"/>
+      <w:r>
+        <w:lastRenderedPageBreak/>
+        <w:t>Architektur</w:t>
+      </w:r>
+      <w:bookmarkEnd w:id="8"/>
+    </w:p>
+    <w:p>
+      <w:pPr>
         <w:spacing w:line="276" w:lineRule="auto"/>
-      </w:pPr>
-      <w:bookmarkStart w:id="0" w:name="_GoBack"/>
-      <w:bookmarkEnd w:id="0"/>
+        <w:rPr>
+          <w:rStyle w:val="berschrift2Zchn"/>
+        </w:rPr>
+      </w:pPr>
+      <w:bookmarkStart w:id="9" w:name="_Toc122382619"/>
+      <w:r>
+        <w:rPr>
+          <w:rStyle w:val="berschrift2Zchn"/>
+        </w:rPr>
+        <w:t>UML Klassendiagramm</w:t>
+      </w:r>
+      <w:bookmarkEnd w:id="9"/>
+    </w:p>
+    <w:p>
+      <w:r>
+        <w:rPr>
+          <w:noProof/>
+        </w:rPr>
+        <w:drawing>
+          <wp:inline distT="0" distB="0" distL="0" distR="0" wp14:anchorId="3399292F" wp14:editId="7E493823">
+            <wp:extent cx="5753100" cy="4549140"/>
+            <wp:effectExtent l="0" t="0" r="0" b="3810"/>
+            <wp:docPr id="2" name="Grafik 2"/>
+            <wp:cNvGraphicFramePr>
+              <a:graphicFrameLocks xmlns:a="http://schemas.openxmlformats.org/drawingml/2006/main" noChangeAspect="1"/>
+            </wp:cNvGraphicFramePr>
+            <a:graphic xmlns:a="http://schemas.openxmlformats.org/drawingml/2006/main">
+              <a:graphicData uri="http://schemas.openxmlformats.org/drawingml/2006/picture">
+                <pic:pic xmlns:pic="http://schemas.openxmlformats.org/drawingml/2006/picture">
+                  <pic:nvPicPr>
+                    <pic:cNvPr id="0" name="Picture 1"/>
+                    <pic:cNvPicPr>
+                      <a:picLocks noChangeAspect="1" noChangeArrowheads="1"/>
+                    </pic:cNvPicPr>
+                  </pic:nvPicPr>
+                  <pic:blipFill>
+                    <a:blip r:embed="rId9" cstate="print">
+                      <a:extLst>
+                        <a:ext uri="{28A0092B-C50C-407E-A947-70E740481C1C}">
+                          <a14:useLocalDpi xmlns:a14="http://schemas.microsoft.com/office/drawing/2010/main" val="0"/>
+                        </a:ext>
+                      </a:extLst>
+                    </a:blip>
+                    <a:srcRect/>
+                    <a:stretch>
+                      <a:fillRect/>
+                    </a:stretch>
+                  </pic:blipFill>
+                  <pic:spPr bwMode="auto">
+                    <a:xfrm>
+                      <a:off x="0" y="0"/>
+                      <a:ext cx="5753100" cy="4549140"/>
+                    </a:xfrm>
+                    <a:prstGeom prst="rect">
+                      <a:avLst/>
+                    </a:prstGeom>
+                    <a:noFill/>
+                    <a:ln>
+                      <a:noFill/>
+                    </a:ln>
+                  </pic:spPr>
+                </pic:pic>
+              </a:graphicData>
+            </a:graphic>
+          </wp:inline>
+        </w:drawing>
+      </w:r>
+    </w:p>
+    <w:p/>
+    <w:p/>
+    <w:p>
+      <w:pPr>
+        <w:spacing w:line="276" w:lineRule="auto"/>
+        <w:rPr>
+          <w:rFonts w:asciiTheme="majorHAnsi" w:eastAsiaTheme="majorEastAsia" w:hAnsiTheme="majorHAnsi" w:cstheme="majorBidi"/>
+          <w:color w:val="2F5496" w:themeColor="accent1" w:themeShade="BF"/>
+          <w:sz w:val="26"/>
+          <w:szCs w:val="26"/>
+        </w:rPr>
+      </w:pPr>
+      <w:bookmarkStart w:id="10" w:name="_Toc122382620"/>
+      <w:r>
+        <w:rPr>
+          <w:rStyle w:val="berschrift2Zchn"/>
+        </w:rPr>
+        <w:t>Klassenbeschreibungen</w:t>
+      </w:r>
+      <w:bookmarkEnd w:id="10"/>
+    </w:p>
+    <w:p>
+      <w:pPr>
+        <w:pStyle w:val="Listenabsatz"/>
+        <w:numPr>
+          <w:ilvl w:val="0"/>
+          <w:numId w:val="2"/>
+        </w:numPr>
+        <w:spacing w:line="276" w:lineRule="auto"/>
+      </w:pPr>
+      <w:r>
+        <w:t>Zentrale Klasse ‚Game‘</w:t>
+      </w:r>
+      <w:r>
+        <w:br/>
+        <w:t xml:space="preserve">Die zentrale Klasse wird aus </w:t>
+      </w:r>
+      <w:proofErr w:type="spellStart"/>
+      <w:r>
+        <w:t>JFrame</w:t>
+      </w:r>
+      <w:proofErr w:type="spellEnd"/>
+      <w:r>
+        <w:t xml:space="preserve"> abgeleitet. Hier findet die Benutzerabfrage statt und es wird zu anderen Klassen wie Highscore und Audiocontroller referenziert. Die Levels werden erzeugt, organisiert und gestartet. Auch das Logfile wird hier initialisiert.</w:t>
+      </w:r>
+      <w:r>
+        <w:br/>
+      </w:r>
+    </w:p>
+    <w:p>
+      <w:pPr>
+        <w:pStyle w:val="Listenabsatz"/>
+        <w:numPr>
+          <w:ilvl w:val="0"/>
+          <w:numId w:val="2"/>
+        </w:numPr>
+        <w:spacing w:line="276" w:lineRule="auto"/>
+      </w:pPr>
+      <w:r>
+        <w:t xml:space="preserve">Klasse </w:t>
+      </w:r>
+      <w:r>
+        <w:t>‚</w:t>
+      </w:r>
+      <w:r>
+        <w:t>Level</w:t>
+      </w:r>
+      <w:r>
+        <w:t>‘</w:t>
+      </w:r>
+      <w:r>
+        <w:br/>
+        <w:t xml:space="preserve">Diese Klasse wird ebenfalls aus </w:t>
+      </w:r>
+      <w:proofErr w:type="spellStart"/>
+      <w:r>
+        <w:t>JFrame</w:t>
+      </w:r>
+      <w:proofErr w:type="spellEnd"/>
+      <w:r>
+        <w:t xml:space="preserve"> abgeleitet</w:t>
+      </w:r>
+      <w:r>
+        <w:t xml:space="preserve"> und hat die Fähigkeit ein Hintergrundbild darzustellen</w:t>
+      </w:r>
+      <w:r>
+        <w:t xml:space="preserve">. </w:t>
+      </w:r>
+      <w:r>
+        <w:t xml:space="preserve">Hier ist die Spielelogik mit Start und Ende implementiert sowie die Farberkennung bei Maus-Bewegung. Der </w:t>
+      </w:r>
+      <w:proofErr w:type="spellStart"/>
+      <w:r>
+        <w:t>Timer</w:t>
+      </w:r>
+      <w:proofErr w:type="spellEnd"/>
+      <w:r>
+        <w:t xml:space="preserve"> für den Countdown ist in dieser Klasse enthalten und Hindernisse (Game Elements) können hinzugefügt werden.</w:t>
+      </w:r>
+      <w:r>
+        <w:br/>
+      </w:r>
+    </w:p>
+    <w:p>
+      <w:r>
+        <w:br w:type="page"/>
+      </w:r>
+    </w:p>
+    <w:p>
+      <w:pPr>
+        <w:pStyle w:val="Listenabsatz"/>
+        <w:numPr>
+          <w:ilvl w:val="0"/>
+          <w:numId w:val="2"/>
+        </w:numPr>
+        <w:spacing w:line="276" w:lineRule="auto"/>
+      </w:pPr>
+      <w:r>
+        <w:lastRenderedPageBreak/>
+        <w:t>Klasse ‚</w:t>
+      </w:r>
+      <w:proofErr w:type="spellStart"/>
+      <w:r>
+        <w:t>GameElement</w:t>
+      </w:r>
+      <w:proofErr w:type="spellEnd"/>
+      <w:r>
+        <w:t>‘</w:t>
+      </w:r>
+      <w:r>
+        <w:br/>
+        <w:t xml:space="preserve">Es handelt sich um eine abstrakte </w:t>
+      </w:r>
+      <w:proofErr w:type="spellStart"/>
+      <w:r>
+        <w:t>Klasst</w:t>
+      </w:r>
+      <w:proofErr w:type="spellEnd"/>
+      <w:r>
+        <w:t xml:space="preserve"> mit der Fähigkeit </w:t>
+      </w:r>
+      <w:proofErr w:type="spellStart"/>
+      <w:r>
+        <w:t>Animated-Gifs</w:t>
+      </w:r>
+      <w:proofErr w:type="spellEnd"/>
+      <w:r>
+        <w:t xml:space="preserve"> darzustellen</w:t>
+      </w:r>
+      <w:r>
+        <w:t>. Zu den Levels hinzugefügt werden sie in der Game-Klasse. Davon abgeleitete Klassen sind ‚Obstacle1‘ und ‚</w:t>
+      </w:r>
+      <w:proofErr w:type="spellStart"/>
+      <w:r>
+        <w:t>Obstacle</w:t>
+      </w:r>
+      <w:proofErr w:type="spellEnd"/>
+      <w:r>
+        <w:t>‘.</w:t>
+      </w:r>
+      <w:r>
+        <w:br/>
+      </w:r>
+    </w:p>
+    <w:p>
+      <w:pPr>
+        <w:pStyle w:val="Listenabsatz"/>
+        <w:numPr>
+          <w:ilvl w:val="0"/>
+          <w:numId w:val="2"/>
+        </w:numPr>
+        <w:spacing w:line="276" w:lineRule="auto"/>
+      </w:pPr>
+      <w:r>
+        <w:t>Klasse ‚Highscore‘</w:t>
+      </w:r>
+      <w:r>
+        <w:br/>
+        <w:t xml:space="preserve">In dieser Klasse werden die Highscore-Objekte in einer Arraylist gesammelt. Die Arraylist kann serialisiert werden, in ein File gespeichert werden und das File wieder geladen und </w:t>
+      </w:r>
+      <w:proofErr w:type="spellStart"/>
+      <w:r>
+        <w:t>deserialisiert</w:t>
+      </w:r>
+      <w:proofErr w:type="spellEnd"/>
+      <w:r>
+        <w:t xml:space="preserve"> werden.</w:t>
+      </w:r>
+      <w:r>
+        <w:br/>
+      </w:r>
+    </w:p>
+    <w:p>
+      <w:pPr>
+        <w:pStyle w:val="Listenabsatz"/>
+        <w:numPr>
+          <w:ilvl w:val="0"/>
+          <w:numId w:val="2"/>
+        </w:numPr>
+        <w:spacing w:line="276" w:lineRule="auto"/>
+      </w:pPr>
+      <w:r>
+        <w:t>Klasse ‚Highscore-Entry‘</w:t>
+      </w:r>
+      <w:r>
+        <w:br/>
+        <w:t xml:space="preserve">Die Klasse definiert die Einträge der Highscore-Tabelle, nämlich User*in-Name, erreichte Punktezahl und der aktuellste Eintrag wird in einer anderen Farbe (rot) dargestellt. Die Liste wird absteigend nach Score sortiert. </w:t>
+      </w:r>
+      <w:r>
+        <w:br/>
+      </w:r>
+    </w:p>
+    <w:p>
+      <w:pPr>
+        <w:pStyle w:val="Listenabsatz"/>
+        <w:numPr>
+          <w:ilvl w:val="0"/>
+          <w:numId w:val="2"/>
+        </w:numPr>
+        <w:spacing w:line="276" w:lineRule="auto"/>
+      </w:pPr>
+      <w:r>
+        <w:t>Klasse ‚</w:t>
+      </w:r>
+      <w:proofErr w:type="spellStart"/>
+      <w:r>
+        <w:t>AudioController</w:t>
+      </w:r>
+      <w:proofErr w:type="spellEnd"/>
+      <w:r>
+        <w:t>‘</w:t>
+      </w:r>
+      <w:r>
+        <w:br/>
+        <w:t xml:space="preserve">Mit dieser Klasse kann Hintergrundmusik und kurze Clips bzw. weitere </w:t>
+      </w:r>
+      <w:proofErr w:type="spellStart"/>
+      <w:r>
+        <w:t>Animated-Gifs</w:t>
+      </w:r>
+      <w:proofErr w:type="spellEnd"/>
+      <w:r>
+        <w:t xml:space="preserve"> eingespielt werden. </w:t>
+      </w:r>
+    </w:p>
+    <w:p>
+      <w:pPr>
+        <w:pStyle w:val="Listenabsatz"/>
+        <w:spacing w:line="276" w:lineRule="auto"/>
+      </w:pPr>
+    </w:p>
+    <w:p>
+      <w:pPr>
+        <w:spacing w:line="276" w:lineRule="auto"/>
+        <w:rPr>
+          <w:rStyle w:val="berschrift2Zchn"/>
+        </w:rPr>
+      </w:pPr>
+      <w:bookmarkStart w:id="11" w:name="_Toc122382621"/>
+      <w:proofErr w:type="spellStart"/>
+      <w:r>
+        <w:rPr>
+          <w:rStyle w:val="berschrift2Zchn"/>
+        </w:rPr>
+        <w:t>Logging</w:t>
+      </w:r>
+      <w:bookmarkEnd w:id="11"/>
+      <w:proofErr w:type="spellEnd"/>
+    </w:p>
+    <w:p>
+      <w:pPr>
+        <w:spacing w:line="276" w:lineRule="auto"/>
+      </w:pPr>
+      <w:r>
+        <w:t xml:space="preserve">Für das </w:t>
+      </w:r>
+      <w:proofErr w:type="spellStart"/>
+      <w:r>
+        <w:t>Logging</w:t>
+      </w:r>
+      <w:proofErr w:type="spellEnd"/>
+      <w:r>
+        <w:t xml:space="preserve"> wurde ‚Log4j‘ verwendet. Das </w:t>
+      </w:r>
+      <w:proofErr w:type="spellStart"/>
+      <w:r>
+        <w:t>Logging</w:t>
+      </w:r>
+      <w:proofErr w:type="spellEnd"/>
+      <w:r>
+        <w:t xml:space="preserve"> wird in der Game-Klasse initialisiert und ist von überall durch eine final </w:t>
+      </w:r>
+      <w:proofErr w:type="spellStart"/>
+      <w:r>
+        <w:t>static</w:t>
+      </w:r>
+      <w:proofErr w:type="spellEnd"/>
+      <w:r>
+        <w:t xml:space="preserve">-Variable zugänglich. </w:t>
+      </w:r>
+      <w:r>
+        <w:t xml:space="preserve">Die Konfiguration ist in den log4j-properties enthalten. Die Logdateien inkl. Logrotation werden im Root-Verzeichnis des Spiels gespeichert. </w:t>
+      </w:r>
+    </w:p>
+    <w:p>
+      <w:pPr>
+        <w:spacing w:line="276" w:lineRule="auto"/>
+        <w:rPr>
+          <w:rStyle w:val="berschrift2Zchn"/>
+        </w:rPr>
+      </w:pPr>
+      <w:bookmarkStart w:id="12" w:name="_Toc122382622"/>
+      <w:r>
+        <w:rPr>
+          <w:rStyle w:val="berschrift2Zchn"/>
+        </w:rPr>
+        <w:t>Unit Tests</w:t>
+      </w:r>
+      <w:bookmarkEnd w:id="12"/>
+    </w:p>
+    <w:p>
+      <w:pPr>
+        <w:spacing w:line="276" w:lineRule="auto"/>
+      </w:pPr>
+      <w:r>
+        <w:t>Dafür wurde ‚</w:t>
+      </w:r>
+      <w:proofErr w:type="spellStart"/>
+      <w:r>
+        <w:t>JUnit</w:t>
+      </w:r>
+      <w:proofErr w:type="spellEnd"/>
+      <w:r>
+        <w:t xml:space="preserve">‘ verwendet, das </w:t>
+      </w:r>
+      <w:proofErr w:type="spellStart"/>
+      <w:r>
+        <w:t>VSCode</w:t>
+      </w:r>
+      <w:proofErr w:type="spellEnd"/>
+      <w:r>
+        <w:t>-Plugin ‚</w:t>
+      </w:r>
+      <w:proofErr w:type="spellStart"/>
+      <w:r>
+        <w:t>Testrunner</w:t>
+      </w:r>
+      <w:proofErr w:type="spellEnd"/>
+      <w:r>
+        <w:t xml:space="preserve"> </w:t>
+      </w:r>
+      <w:proofErr w:type="spellStart"/>
+      <w:r>
+        <w:t>for</w:t>
+      </w:r>
+      <w:proofErr w:type="spellEnd"/>
+      <w:r>
+        <w:t xml:space="preserve"> Java‘ war zusätzlich erforderlich. Im ersten Test wird ein Highscore erstellt und mit dem zu erwartenden HTML verglichen. Wenn der Vergleich positiv ausfällt, ist der Test erfolgreich.</w:t>
+      </w:r>
+      <w:r>
+        <w:br/>
+        <w:t>Im zweiten Test wird ein Highscore mit 10.000 Einträgen erstellt und gespeichert. Wenn der Highscore nach dem Laden gleich ist wie vor dem Speicher, ist der Test erfolgreich.</w:t>
+      </w:r>
+    </w:p>
+    <w:p>
+      <w:pPr>
+        <w:pStyle w:val="berschrift1"/>
+        <w:rPr>
+          <w:rStyle w:val="berschrift2Zchn"/>
+        </w:rPr>
+      </w:pPr>
+      <w:bookmarkStart w:id="13" w:name="_Toc122382623"/>
+      <w:r>
+        <w:rPr>
+          <w:rStyle w:val="berschrift2Zchn"/>
+        </w:rPr>
+        <w:t>Dokumentation</w:t>
+      </w:r>
+      <w:bookmarkEnd w:id="13"/>
+    </w:p>
+    <w:p>
+      <w:pPr>
+        <w:spacing w:line="276" w:lineRule="auto"/>
+      </w:pPr>
+      <w:r>
+        <w:t xml:space="preserve">Das Klassendiagramm wurde mit draw.io erstellt. </w:t>
+      </w:r>
+      <w:r>
+        <w:t xml:space="preserve">Detaillierte </w:t>
+      </w:r>
+      <w:r>
+        <w:t xml:space="preserve">Kommentare wurden direkt im Code eingefügt. </w:t>
+      </w:r>
+      <w:r>
+        <w:t>Zusätzlich wurden alle Methoden kommentiert und daraus wurde ein Java-</w:t>
+      </w:r>
+      <w:proofErr w:type="spellStart"/>
+      <w:r>
+        <w:t>doc</w:t>
+      </w:r>
+      <w:proofErr w:type="spellEnd"/>
+      <w:r>
+        <w:t>-</w:t>
+      </w:r>
+      <w:proofErr w:type="spellStart"/>
+      <w:r>
+        <w:t>Html</w:t>
+      </w:r>
+      <w:proofErr w:type="spellEnd"/>
+      <w:r>
+        <w:t xml:space="preserve"> generiert. </w:t>
+      </w:r>
+    </w:p>
+    <w:p>
+      <w:pPr>
+        <w:spacing w:line="276" w:lineRule="auto"/>
+      </w:pPr>
+      <w:bookmarkStart w:id="14" w:name="_Toc122382624"/>
+      <w:r>
+        <w:rPr>
+          <w:rStyle w:val="berschrift1Zchn"/>
+        </w:rPr>
+        <w:t>Abschluss</w:t>
+      </w:r>
+      <w:bookmarkEnd w:id="14"/>
+      <w:r>
+        <w:rPr>
+          <w:rStyle w:val="berschrift1Zchn"/>
+        </w:rPr>
+        <w:t xml:space="preserve"> </w:t>
+      </w:r>
+      <w:r>
+        <w:rPr>
+          <w:rStyle w:val="berschrift1Zchn"/>
+        </w:rPr>
+        <w:br/>
+      </w:r>
+      <w:r>
+        <w:t>Das Spiel ist fertig programmiert (Erweiterungen z.B. weitere Levels und Münzen sammeln ist möglich), wurde ausführlich dokumentiert und getestet und kann gestartet werden!</w:t>
+      </w:r>
+    </w:p>
+    <w:p>
+      <w:bookmarkStart w:id="15" w:name="_Toc122382625"/>
+      <w:r>
+        <w:rPr>
+          <w:rStyle w:val="berschrift1Zchn"/>
+        </w:rPr>
+        <w:t>Viel Spaß!</w:t>
+      </w:r>
+      <w:bookmarkEnd w:id="15"/>
+      <w:r>
+        <w:rPr>
+          <w:rStyle w:val="berschrift1Zchn"/>
+        </w:rPr>
+        <w:t xml:space="preserve"> </w:t>
+      </w:r>
     </w:p>
     <w:sectPr>
-      <w:headerReference w:type="default" r:id="rId8"/>
-      <w:footerReference w:type="default" r:id="rId9"/>
-      <w:pgSz w:w="11906" w:h="16838"/>
-      <w:pgMar w:top="1417" w:right="1417" w:bottom="1134" w:left="1417" w:header="708" w:footer="708" w:gutter="0"/>
+      <w:headerReference w:type="default" r:id="rId10"/>
+      <w:footerReference w:type="default" r:id="rId11"/>
+      <w:pgSz w:w="11906" w:h="16838" w:code="9"/>
+      <w:pgMar w:top="1418" w:right="1418" w:bottom="1134" w:left="1418" w:header="709" w:footer="709" w:gutter="0"/>
       <w:cols w:space="708"/>
+      <w:titlePg/>
       <w:docGrid w:linePitch="360"/>
     </w:sectPr>
   </w:body>
@@ -723,7 +2620,7 @@
 </file>
 
 <file path=word/endnotes.xml><?xml version="1.0" encoding="utf-8"?>
-<w:endnotes xmlns:wpc="http://schemas.microsoft.com/office/word/2010/wordprocessingCanvas" xmlns:cx="http://schemas.microsoft.com/office/drawing/2014/chartex" xmlns:cx1="http://schemas.microsoft.com/office/drawing/2015/9/8/chartex" xmlns:cx2="http://schemas.microsoft.com/office/drawing/2015/10/21/chartex" xmlns:cx3="http://schemas.microsoft.com/office/drawing/2016/5/9/chartex" xmlns:cx4="http://schemas.microsoft.com/office/drawing/2016/5/10/chartex" xmlns:cx5="http://schemas.microsoft.com/office/drawing/2016/5/11/chartex" xmlns:cx6="http://schemas.microsoft.com/office/drawing/2016/5/12/chartex" xmlns:cx7="http://schemas.microsoft.com/office/drawing/2016/5/13/chartex" xmlns:cx8="http://schemas.microsoft.com/office/drawing/2016/5/14/chartex" xmlns:mc="http://schemas.openxmlformats.org/markup-compatibility/2006" xmlns:aink="http://schemas.microsoft.com/office/drawing/2016/ink" xmlns:am3d="http://schemas.microsoft.com/office/drawing/2017/model3d" xmlns:o="urn:schemas-microsoft-com:office:office" xmlns:r="http://schemas.openxmlformats.org/officeDocument/2006/relationships" xmlns:m="http://schemas.openxmlformats.org/officeDocument/2006/math" xmlns:v="urn:schemas-microsoft-com:vml" xmlns:wp14="http://schemas.microsoft.com/office/word/2010/wordprocessingDrawing" xmlns:wp="http://schemas.openxmlformats.org/drawingml/2006/wordprocessingDrawing" xmlns:w10="urn:schemas-microsoft-com:office:word" xmlns:w="http://schemas.openxmlformats.org/wordprocessingml/2006/main" xmlns:w14="http://schemas.microsoft.com/office/word/2010/wordml" xmlns:w15="http://schemas.microsoft.com/office/word/2012/wordml" xmlns:w16cid="http://schemas.microsoft.com/office/word/2016/wordml/cid" xmlns:w16se="http://schemas.microsoft.com/office/word/2015/wordml/symex" xmlns:wpg="http://schemas.microsoft.com/office/word/2010/wordprocessingGroup" xmlns:wpi="http://schemas.microsoft.com/office/word/2010/wordprocessingInk" xmlns:wne="http://schemas.microsoft.com/office/word/2006/wordml" xmlns:wps="http://schemas.microsoft.com/office/word/2010/wordprocessingShape" mc:Ignorable="w14 w15 w16se w16cid wp14">
+<w:endnotes xmlns:wpc="http://schemas.microsoft.com/office/word/2010/wordprocessingCanvas" xmlns:cx="http://schemas.microsoft.com/office/drawing/2014/chartex" xmlns:cx1="http://schemas.microsoft.com/office/drawing/2015/9/8/chartex" xmlns:cx2="http://schemas.microsoft.com/office/drawing/2015/10/21/chartex" xmlns:cx3="http://schemas.microsoft.com/office/drawing/2016/5/9/chartex" xmlns:cx4="http://schemas.microsoft.com/office/drawing/2016/5/10/chartex" xmlns:cx5="http://schemas.microsoft.com/office/drawing/2016/5/11/chartex" xmlns:cx6="http://schemas.microsoft.com/office/drawing/2016/5/12/chartex" xmlns:cx7="http://schemas.microsoft.com/office/drawing/2016/5/13/chartex" xmlns:cx8="http://schemas.microsoft.com/office/drawing/2016/5/14/chartex" xmlns:mc="http://schemas.openxmlformats.org/markup-compatibility/2006" xmlns:aink="http://schemas.microsoft.com/office/drawing/2016/ink" xmlns:am3d="http://schemas.microsoft.com/office/drawing/2017/model3d" xmlns:o="urn:schemas-microsoft-com:office:office" xmlns:r="http://schemas.openxmlformats.org/officeDocument/2006/relationships" xmlns:m="http://schemas.openxmlformats.org/officeDocument/2006/math" xmlns:v="urn:schemas-microsoft-com:vml" xmlns:wp14="http://schemas.microsoft.com/office/word/2010/wordprocessingDrawing" xmlns:wp="http://schemas.openxmlformats.org/drawingml/2006/wordprocessingDrawing" xmlns:w10="urn:schemas-microsoft-com:office:word" xmlns:w="http://schemas.openxmlformats.org/wordprocessingml/2006/main" xmlns:w14="http://schemas.microsoft.com/office/word/2010/wordml" xmlns:w15="http://schemas.microsoft.com/office/word/2012/wordml" xmlns:w16cex="http://schemas.microsoft.com/office/word/2018/wordml/cex" xmlns:w16cid="http://schemas.microsoft.com/office/word/2016/wordml/cid" xmlns:w16="http://schemas.microsoft.com/office/word/2018/wordml" xmlns:w16sdtdh="http://schemas.microsoft.com/office/word/2020/wordml/sdtdatahash" xmlns:w16se="http://schemas.microsoft.com/office/word/2015/wordml/symex" xmlns:wpg="http://schemas.microsoft.com/office/word/2010/wordprocessingGroup" xmlns:wpi="http://schemas.microsoft.com/office/word/2010/wordprocessingInk" xmlns:wne="http://schemas.microsoft.com/office/word/2006/wordml" xmlns:wps="http://schemas.microsoft.com/office/word/2010/wordprocessingShape" mc:Ignorable="w14 w15 w16se w16cid w16 w16cex w16sdtdh wp14">
   <w:endnote w:type="separator" w:id="-1">
     <w:p>
       <w:pPr>
@@ -748,7 +2645,7 @@
 </file>
 
 <file path=word/footer1.xml><?xml version="1.0" encoding="utf-8"?>
-<w:ftr xmlns:wpc="http://schemas.microsoft.com/office/word/2010/wordprocessingCanvas" xmlns:cx="http://schemas.microsoft.com/office/drawing/2014/chartex" xmlns:cx1="http://schemas.microsoft.com/office/drawing/2015/9/8/chartex" xmlns:cx2="http://schemas.microsoft.com/office/drawing/2015/10/21/chartex" xmlns:cx3="http://schemas.microsoft.com/office/drawing/2016/5/9/chartex" xmlns:cx4="http://schemas.microsoft.com/office/drawing/2016/5/10/chartex" xmlns:cx5="http://schemas.microsoft.com/office/drawing/2016/5/11/chartex" xmlns:cx6="http://schemas.microsoft.com/office/drawing/2016/5/12/chartex" xmlns:cx7="http://schemas.microsoft.com/office/drawing/2016/5/13/chartex" xmlns:cx8="http://schemas.microsoft.com/office/drawing/2016/5/14/chartex" xmlns:mc="http://schemas.openxmlformats.org/markup-compatibility/2006" xmlns:aink="http://schemas.microsoft.com/office/drawing/2016/ink" xmlns:am3d="http://schemas.microsoft.com/office/drawing/2017/model3d" xmlns:o="urn:schemas-microsoft-com:office:office" xmlns:r="http://schemas.openxmlformats.org/officeDocument/2006/relationships" xmlns:m="http://schemas.openxmlformats.org/officeDocument/2006/math" xmlns:v="urn:schemas-microsoft-com:vml" xmlns:wp14="http://schemas.microsoft.com/office/word/2010/wordprocessingDrawing" xmlns:wp="http://schemas.openxmlformats.org/drawingml/2006/wordprocessingDrawing" xmlns:w10="urn:schemas-microsoft-com:office:word" xmlns:w="http://schemas.openxmlformats.org/wordprocessingml/2006/main" xmlns:w14="http://schemas.microsoft.com/office/word/2010/wordml" xmlns:w15="http://schemas.microsoft.com/office/word/2012/wordml" xmlns:w16cid="http://schemas.microsoft.com/office/word/2016/wordml/cid" xmlns:w16se="http://schemas.microsoft.com/office/word/2015/wordml/symex" xmlns:wpg="http://schemas.microsoft.com/office/word/2010/wordprocessingGroup" xmlns:wpi="http://schemas.microsoft.com/office/word/2010/wordprocessingInk" xmlns:wne="http://schemas.microsoft.com/office/word/2006/wordml" xmlns:wps="http://schemas.microsoft.com/office/word/2010/wordprocessingShape" mc:Ignorable="w14 w15 w16se w16cid wp14">
+<w:ftr xmlns:wpc="http://schemas.microsoft.com/office/word/2010/wordprocessingCanvas" xmlns:cx="http://schemas.microsoft.com/office/drawing/2014/chartex" xmlns:cx1="http://schemas.microsoft.com/office/drawing/2015/9/8/chartex" xmlns:cx2="http://schemas.microsoft.com/office/drawing/2015/10/21/chartex" xmlns:cx3="http://schemas.microsoft.com/office/drawing/2016/5/9/chartex" xmlns:cx4="http://schemas.microsoft.com/office/drawing/2016/5/10/chartex" xmlns:cx5="http://schemas.microsoft.com/office/drawing/2016/5/11/chartex" xmlns:cx6="http://schemas.microsoft.com/office/drawing/2016/5/12/chartex" xmlns:cx7="http://schemas.microsoft.com/office/drawing/2016/5/13/chartex" xmlns:cx8="http://schemas.microsoft.com/office/drawing/2016/5/14/chartex" xmlns:mc="http://schemas.openxmlformats.org/markup-compatibility/2006" xmlns:aink="http://schemas.microsoft.com/office/drawing/2016/ink" xmlns:am3d="http://schemas.microsoft.com/office/drawing/2017/model3d" xmlns:o="urn:schemas-microsoft-com:office:office" xmlns:r="http://schemas.openxmlformats.org/officeDocument/2006/relationships" xmlns:m="http://schemas.openxmlformats.org/officeDocument/2006/math" xmlns:v="urn:schemas-microsoft-com:vml" xmlns:wp14="http://schemas.microsoft.com/office/word/2010/wordprocessingDrawing" xmlns:wp="http://schemas.openxmlformats.org/drawingml/2006/wordprocessingDrawing" xmlns:w10="urn:schemas-microsoft-com:office:word" xmlns:w="http://schemas.openxmlformats.org/wordprocessingml/2006/main" xmlns:w14="http://schemas.microsoft.com/office/word/2010/wordml" xmlns:w15="http://schemas.microsoft.com/office/word/2012/wordml" xmlns:w16cex="http://schemas.microsoft.com/office/word/2018/wordml/cex" xmlns:w16cid="http://schemas.microsoft.com/office/word/2016/wordml/cid" xmlns:w16="http://schemas.microsoft.com/office/word/2018/wordml" xmlns:w16sdtdh="http://schemas.microsoft.com/office/word/2020/wordml/sdtdatahash" xmlns:w16se="http://schemas.microsoft.com/office/word/2015/wordml/symex" xmlns:wpg="http://schemas.microsoft.com/office/word/2010/wordprocessingGroup" xmlns:wpi="http://schemas.microsoft.com/office/word/2010/wordprocessingInk" xmlns:wne="http://schemas.microsoft.com/office/word/2006/wordml" xmlns:wps="http://schemas.microsoft.com/office/word/2010/wordprocessingShape" mc:Ignorable="w14 w15 w16se w16cid w16 w16cex w16sdtdh wp14">
   <w:p>
     <w:pPr>
       <w:pStyle w:val="Fuzeile"/>
@@ -757,49 +2654,6 @@
         <w:szCs w:val="18"/>
       </w:rPr>
     </w:pPr>
-    <w:r>
-      <w:rPr>
-        <w:sz w:val="18"/>
-        <w:szCs w:val="18"/>
-      </w:rPr>
-      <w:fldChar w:fldCharType="begin"/>
-    </w:r>
-    <w:r>
-      <w:rPr>
-        <w:sz w:val="18"/>
-        <w:szCs w:val="18"/>
-      </w:rPr>
-      <w:instrText xml:space="preserve"> FILENAME  \p  \* MERGEFORMAT </w:instrText>
-    </w:r>
-    <w:r>
-      <w:rPr>
-        <w:sz w:val="18"/>
-        <w:szCs w:val="18"/>
-      </w:rPr>
-      <w:fldChar w:fldCharType="separate"/>
-    </w:r>
-    <w:r>
-      <w:rPr>
-        <w:noProof/>
-        <w:sz w:val="18"/>
-        <w:szCs w:val="18"/>
-      </w:rPr>
-      <w:t>C:\Users\Besitzer\Documents\DDB\D2\Donttouchthewall.docx</w:t>
-    </w:r>
-    <w:r>
-      <w:rPr>
-        <w:sz w:val="18"/>
-        <w:szCs w:val="18"/>
-      </w:rPr>
-      <w:fldChar w:fldCharType="end"/>
-    </w:r>
-    <w:r>
-      <w:rPr>
-        <w:sz w:val="18"/>
-        <w:szCs w:val="18"/>
-      </w:rPr>
-      <w:tab/>
-    </w:r>
     <w:r>
       <w:rPr>
         <w:sz w:val="18"/>
@@ -827,7 +2681,7 @@
         <w:sz w:val="18"/>
         <w:szCs w:val="18"/>
       </w:rPr>
-      <w:t>05.11.2022</w:t>
+      <w:t>19.12.2022</w:t>
     </w:r>
     <w:r>
       <w:rPr>
@@ -841,7 +2695,21 @@
         <w:sz w:val="18"/>
         <w:szCs w:val="18"/>
       </w:rPr>
-      <w:t xml:space="preserve">, Seite </w:t>
+      <w:tab/>
+    </w:r>
+    <w:r>
+      <w:rPr>
+        <w:sz w:val="18"/>
+        <w:szCs w:val="18"/>
+      </w:rPr>
+      <w:tab/>
+    </w:r>
+    <w:r>
+      <w:rPr>
+        <w:sz w:val="18"/>
+        <w:szCs w:val="18"/>
+      </w:rPr>
+      <w:t xml:space="preserve">Seite </w:t>
     </w:r>
     <w:r>
       <w:rPr>
@@ -884,7 +2752,7 @@
 </file>
 
 <file path=word/footnotes.xml><?xml version="1.0" encoding="utf-8"?>
-<w:footnotes xmlns:wpc="http://schemas.microsoft.com/office/word/2010/wordprocessingCanvas" xmlns:cx="http://schemas.microsoft.com/office/drawing/2014/chartex" xmlns:cx1="http://schemas.microsoft.com/office/drawing/2015/9/8/chartex" xmlns:cx2="http://schemas.microsoft.com/office/drawing/2015/10/21/chartex" xmlns:cx3="http://schemas.microsoft.com/office/drawing/2016/5/9/chartex" xmlns:cx4="http://schemas.microsoft.com/office/drawing/2016/5/10/chartex" xmlns:cx5="http://schemas.microsoft.com/office/drawing/2016/5/11/chartex" xmlns:cx6="http://schemas.microsoft.com/office/drawing/2016/5/12/chartex" xmlns:cx7="http://schemas.microsoft.com/office/drawing/2016/5/13/chartex" xmlns:cx8="http://schemas.microsoft.com/office/drawing/2016/5/14/chartex" xmlns:mc="http://schemas.openxmlformats.org/markup-compatibility/2006" xmlns:aink="http://schemas.microsoft.com/office/drawing/2016/ink" xmlns:am3d="http://schemas.microsoft.com/office/drawing/2017/model3d" xmlns:o="urn:schemas-microsoft-com:office:office" xmlns:r="http://schemas.openxmlformats.org/officeDocument/2006/relationships" xmlns:m="http://schemas.openxmlformats.org/officeDocument/2006/math" xmlns:v="urn:schemas-microsoft-com:vml" xmlns:wp14="http://schemas.microsoft.com/office/word/2010/wordprocessingDrawing" xmlns:wp="http://schemas.openxmlformats.org/drawingml/2006/wordprocessingDrawing" xmlns:w10="urn:schemas-microsoft-com:office:word" xmlns:w="http://schemas.openxmlformats.org/wordprocessingml/2006/main" xmlns:w14="http://schemas.microsoft.com/office/word/2010/wordml" xmlns:w15="http://schemas.microsoft.com/office/word/2012/wordml" xmlns:w16cid="http://schemas.microsoft.com/office/word/2016/wordml/cid" xmlns:w16se="http://schemas.microsoft.com/office/word/2015/wordml/symex" xmlns:wpg="http://schemas.microsoft.com/office/word/2010/wordprocessingGroup" xmlns:wpi="http://schemas.microsoft.com/office/word/2010/wordprocessingInk" xmlns:wne="http://schemas.microsoft.com/office/word/2006/wordml" xmlns:wps="http://schemas.microsoft.com/office/word/2010/wordprocessingShape" mc:Ignorable="w14 w15 w16se w16cid wp14">
+<w:footnotes xmlns:wpc="http://schemas.microsoft.com/office/word/2010/wordprocessingCanvas" xmlns:cx="http://schemas.microsoft.com/office/drawing/2014/chartex" xmlns:cx1="http://schemas.microsoft.com/office/drawing/2015/9/8/chartex" xmlns:cx2="http://schemas.microsoft.com/office/drawing/2015/10/21/chartex" xmlns:cx3="http://schemas.microsoft.com/office/drawing/2016/5/9/chartex" xmlns:cx4="http://schemas.microsoft.com/office/drawing/2016/5/10/chartex" xmlns:cx5="http://schemas.microsoft.com/office/drawing/2016/5/11/chartex" xmlns:cx6="http://schemas.microsoft.com/office/drawing/2016/5/12/chartex" xmlns:cx7="http://schemas.microsoft.com/office/drawing/2016/5/13/chartex" xmlns:cx8="http://schemas.microsoft.com/office/drawing/2016/5/14/chartex" xmlns:mc="http://schemas.openxmlformats.org/markup-compatibility/2006" xmlns:aink="http://schemas.microsoft.com/office/drawing/2016/ink" xmlns:am3d="http://schemas.microsoft.com/office/drawing/2017/model3d" xmlns:o="urn:schemas-microsoft-com:office:office" xmlns:r="http://schemas.openxmlformats.org/officeDocument/2006/relationships" xmlns:m="http://schemas.openxmlformats.org/officeDocument/2006/math" xmlns:v="urn:schemas-microsoft-com:vml" xmlns:wp14="http://schemas.microsoft.com/office/word/2010/wordprocessingDrawing" xmlns:wp="http://schemas.openxmlformats.org/drawingml/2006/wordprocessingDrawing" xmlns:w10="urn:schemas-microsoft-com:office:word" xmlns:w="http://schemas.openxmlformats.org/wordprocessingml/2006/main" xmlns:w14="http://schemas.microsoft.com/office/word/2010/wordml" xmlns:w15="http://schemas.microsoft.com/office/word/2012/wordml" xmlns:w16cex="http://schemas.microsoft.com/office/word/2018/wordml/cex" xmlns:w16cid="http://schemas.microsoft.com/office/word/2016/wordml/cid" xmlns:w16="http://schemas.microsoft.com/office/word/2018/wordml" xmlns:w16sdtdh="http://schemas.microsoft.com/office/word/2020/wordml/sdtdatahash" xmlns:w16se="http://schemas.microsoft.com/office/word/2015/wordml/symex" xmlns:wpg="http://schemas.microsoft.com/office/word/2010/wordprocessingGroup" xmlns:wpi="http://schemas.microsoft.com/office/word/2010/wordprocessingInk" xmlns:wne="http://schemas.microsoft.com/office/word/2006/wordml" xmlns:wps="http://schemas.microsoft.com/office/word/2010/wordprocessingShape" mc:Ignorable="w14 w15 w16se w16cid w16 w16cex w16sdtdh wp14">
   <w:footnote w:type="separator" w:id="-1">
     <w:p>
       <w:pPr>
@@ -909,7 +2777,7 @@
 </file>
 
 <file path=word/header1.xml><?xml version="1.0" encoding="utf-8"?>
-<w:hdr xmlns:wpc="http://schemas.microsoft.com/office/word/2010/wordprocessingCanvas" xmlns:cx="http://schemas.microsoft.com/office/drawing/2014/chartex" xmlns:cx1="http://schemas.microsoft.com/office/drawing/2015/9/8/chartex" xmlns:cx2="http://schemas.microsoft.com/office/drawing/2015/10/21/chartex" xmlns:cx3="http://schemas.microsoft.com/office/drawing/2016/5/9/chartex" xmlns:cx4="http://schemas.microsoft.com/office/drawing/2016/5/10/chartex" xmlns:cx5="http://schemas.microsoft.com/office/drawing/2016/5/11/chartex" xmlns:cx6="http://schemas.microsoft.com/office/drawing/2016/5/12/chartex" xmlns:cx7="http://schemas.microsoft.com/office/drawing/2016/5/13/chartex" xmlns:cx8="http://schemas.microsoft.com/office/drawing/2016/5/14/chartex" xmlns:mc="http://schemas.openxmlformats.org/markup-compatibility/2006" xmlns:aink="http://schemas.microsoft.com/office/drawing/2016/ink" xmlns:am3d="http://schemas.microsoft.com/office/drawing/2017/model3d" xmlns:o="urn:schemas-microsoft-com:office:office" xmlns:r="http://schemas.openxmlformats.org/officeDocument/2006/relationships" xmlns:m="http://schemas.openxmlformats.org/officeDocument/2006/math" xmlns:v="urn:schemas-microsoft-com:vml" xmlns:wp14="http://schemas.microsoft.com/office/word/2010/wordprocessingDrawing" xmlns:wp="http://schemas.openxmlformats.org/drawingml/2006/wordprocessingDrawing" xmlns:w10="urn:schemas-microsoft-com:office:word" xmlns:w="http://schemas.openxmlformats.org/wordprocessingml/2006/main" xmlns:w14="http://schemas.microsoft.com/office/word/2010/wordml" xmlns:w15="http://schemas.microsoft.com/office/word/2012/wordml" xmlns:w16cid="http://schemas.microsoft.com/office/word/2016/wordml/cid" xmlns:w16se="http://schemas.microsoft.com/office/word/2015/wordml/symex" xmlns:wpg="http://schemas.microsoft.com/office/word/2010/wordprocessingGroup" xmlns:wpi="http://schemas.microsoft.com/office/word/2010/wordprocessingInk" xmlns:wne="http://schemas.microsoft.com/office/word/2006/wordml" xmlns:wps="http://schemas.microsoft.com/office/word/2010/wordprocessingShape" mc:Ignorable="w14 w15 w16se w16cid wp14">
+<w:hdr xmlns:wpc="http://schemas.microsoft.com/office/word/2010/wordprocessingCanvas" xmlns:cx="http://schemas.microsoft.com/office/drawing/2014/chartex" xmlns:cx1="http://schemas.microsoft.com/office/drawing/2015/9/8/chartex" xmlns:cx2="http://schemas.microsoft.com/office/drawing/2015/10/21/chartex" xmlns:cx3="http://schemas.microsoft.com/office/drawing/2016/5/9/chartex" xmlns:cx4="http://schemas.microsoft.com/office/drawing/2016/5/10/chartex" xmlns:cx5="http://schemas.microsoft.com/office/drawing/2016/5/11/chartex" xmlns:cx6="http://schemas.microsoft.com/office/drawing/2016/5/12/chartex" xmlns:cx7="http://schemas.microsoft.com/office/drawing/2016/5/13/chartex" xmlns:cx8="http://schemas.microsoft.com/office/drawing/2016/5/14/chartex" xmlns:mc="http://schemas.openxmlformats.org/markup-compatibility/2006" xmlns:aink="http://schemas.microsoft.com/office/drawing/2016/ink" xmlns:am3d="http://schemas.microsoft.com/office/drawing/2017/model3d" xmlns:o="urn:schemas-microsoft-com:office:office" xmlns:r="http://schemas.openxmlformats.org/officeDocument/2006/relationships" xmlns:m="http://schemas.openxmlformats.org/officeDocument/2006/math" xmlns:v="urn:schemas-microsoft-com:vml" xmlns:wp14="http://schemas.microsoft.com/office/word/2010/wordprocessingDrawing" xmlns:wp="http://schemas.openxmlformats.org/drawingml/2006/wordprocessingDrawing" xmlns:w10="urn:schemas-microsoft-com:office:word" xmlns:w="http://schemas.openxmlformats.org/wordprocessingml/2006/main" xmlns:w14="http://schemas.microsoft.com/office/word/2010/wordml" xmlns:w15="http://schemas.microsoft.com/office/word/2012/wordml" xmlns:w16cex="http://schemas.microsoft.com/office/word/2018/wordml/cex" xmlns:w16cid="http://schemas.microsoft.com/office/word/2016/wordml/cid" xmlns:w16="http://schemas.microsoft.com/office/word/2018/wordml" xmlns:w16sdtdh="http://schemas.microsoft.com/office/word/2020/wordml/sdtdatahash" xmlns:w16se="http://schemas.microsoft.com/office/word/2015/wordml/symex" xmlns:wpg="http://schemas.microsoft.com/office/word/2010/wordprocessingGroup" xmlns:wpi="http://schemas.microsoft.com/office/word/2010/wordprocessingInk" xmlns:wne="http://schemas.microsoft.com/office/word/2006/wordml" xmlns:wps="http://schemas.microsoft.com/office/word/2010/wordprocessingShape" mc:Ignorable="w14 w15 w16se w16cid w16 w16cex w16sdtdh wp14">
   <w:p>
     <w:pPr>
       <w:pStyle w:val="Kopfzeile"/>
@@ -937,37 +2805,28 @@
         <w:sz w:val="20"/>
         <w:szCs w:val="20"/>
       </w:rPr>
-      <w:t xml:space="preserve">Gruppe: </w:t>
+      <w:t>Gruppe</w:t>
     </w:r>
     <w:r>
       <w:rPr>
         <w:sz w:val="20"/>
         <w:szCs w:val="20"/>
       </w:rPr>
-      <w:t xml:space="preserve">Mario, Michael, </w:t>
+      <w:t xml:space="preserve"> Wien: Ammann, Alphan, Fehringer, Tausch</w:t>
     </w:r>
-    <w:proofErr w:type="spellStart"/>
     <w:r>
       <w:rPr>
         <w:sz w:val="20"/>
         <w:szCs w:val="20"/>
       </w:rPr>
-      <w:t>Ilkkan</w:t>
-    </w:r>
-    <w:proofErr w:type="spellEnd"/>
-    <w:r>
-      <w:rPr>
-        <w:sz w:val="20"/>
-        <w:szCs w:val="20"/>
-      </w:rPr>
-      <w:t>, Karin)</w:t>
+      <w:t>)</w:t>
     </w:r>
   </w:p>
 </w:hdr>
 </file>
 
 <file path=word/numbering.xml><?xml version="1.0" encoding="utf-8"?>
-<w:numbering xmlns:wpc="http://schemas.microsoft.com/office/word/2010/wordprocessingCanvas" xmlns:cx="http://schemas.microsoft.com/office/drawing/2014/chartex" xmlns:cx1="http://schemas.microsoft.com/office/drawing/2015/9/8/chartex" xmlns:cx2="http://schemas.microsoft.com/office/drawing/2015/10/21/chartex" xmlns:cx3="http://schemas.microsoft.com/office/drawing/2016/5/9/chartex" xmlns:cx4="http://schemas.microsoft.com/office/drawing/2016/5/10/chartex" xmlns:cx5="http://schemas.microsoft.com/office/drawing/2016/5/11/chartex" xmlns:cx6="http://schemas.microsoft.com/office/drawing/2016/5/12/chartex" xmlns:cx7="http://schemas.microsoft.com/office/drawing/2016/5/13/chartex" xmlns:cx8="http://schemas.microsoft.com/office/drawing/2016/5/14/chartex" xmlns:mc="http://schemas.openxmlformats.org/markup-compatibility/2006" xmlns:aink="http://schemas.microsoft.com/office/drawing/2016/ink" xmlns:am3d="http://schemas.microsoft.com/office/drawing/2017/model3d" xmlns:o="urn:schemas-microsoft-com:office:office" xmlns:r="http://schemas.openxmlformats.org/officeDocument/2006/relationships" xmlns:m="http://schemas.openxmlformats.org/officeDocument/2006/math" xmlns:v="urn:schemas-microsoft-com:vml" xmlns:wp14="http://schemas.microsoft.com/office/word/2010/wordprocessingDrawing" xmlns:wp="http://schemas.openxmlformats.org/drawingml/2006/wordprocessingDrawing" xmlns:w10="urn:schemas-microsoft-com:office:word" xmlns:w="http://schemas.openxmlformats.org/wordprocessingml/2006/main" xmlns:w14="http://schemas.microsoft.com/office/word/2010/wordml" xmlns:w15="http://schemas.microsoft.com/office/word/2012/wordml" xmlns:w16cid="http://schemas.microsoft.com/office/word/2016/wordml/cid" xmlns:w16se="http://schemas.microsoft.com/office/word/2015/wordml/symex" xmlns:wpg="http://schemas.microsoft.com/office/word/2010/wordprocessingGroup" xmlns:wpi="http://schemas.microsoft.com/office/word/2010/wordprocessingInk" xmlns:wne="http://schemas.microsoft.com/office/word/2006/wordml" xmlns:wps="http://schemas.microsoft.com/office/word/2010/wordprocessingShape" mc:Ignorable="w14 w15 w16se w16cid wp14">
+<w:numbering xmlns:wpc="http://schemas.microsoft.com/office/word/2010/wordprocessingCanvas" xmlns:cx="http://schemas.microsoft.com/office/drawing/2014/chartex" xmlns:cx1="http://schemas.microsoft.com/office/drawing/2015/9/8/chartex" xmlns:cx2="http://schemas.microsoft.com/office/drawing/2015/10/21/chartex" xmlns:cx3="http://schemas.microsoft.com/office/drawing/2016/5/9/chartex" xmlns:cx4="http://schemas.microsoft.com/office/drawing/2016/5/10/chartex" xmlns:cx5="http://schemas.microsoft.com/office/drawing/2016/5/11/chartex" xmlns:cx6="http://schemas.microsoft.com/office/drawing/2016/5/12/chartex" xmlns:cx7="http://schemas.microsoft.com/office/drawing/2016/5/13/chartex" xmlns:cx8="http://schemas.microsoft.com/office/drawing/2016/5/14/chartex" xmlns:mc="http://schemas.openxmlformats.org/markup-compatibility/2006" xmlns:aink="http://schemas.microsoft.com/office/drawing/2016/ink" xmlns:am3d="http://schemas.microsoft.com/office/drawing/2017/model3d" xmlns:o="urn:schemas-microsoft-com:office:office" xmlns:r="http://schemas.openxmlformats.org/officeDocument/2006/relationships" xmlns:m="http://schemas.openxmlformats.org/officeDocument/2006/math" xmlns:v="urn:schemas-microsoft-com:vml" xmlns:wp14="http://schemas.microsoft.com/office/word/2010/wordprocessingDrawing" xmlns:wp="http://schemas.openxmlformats.org/drawingml/2006/wordprocessingDrawing" xmlns:w10="urn:schemas-microsoft-com:office:word" xmlns:w="http://schemas.openxmlformats.org/wordprocessingml/2006/main" xmlns:w14="http://schemas.microsoft.com/office/word/2010/wordml" xmlns:w15="http://schemas.microsoft.com/office/word/2012/wordml" xmlns:w16cex="http://schemas.microsoft.com/office/word/2018/wordml/cex" xmlns:w16cid="http://schemas.microsoft.com/office/word/2016/wordml/cid" xmlns:w16="http://schemas.microsoft.com/office/word/2018/wordml" xmlns:w16sdtdh="http://schemas.microsoft.com/office/word/2020/wordml/sdtdatahash" xmlns:w16se="http://schemas.microsoft.com/office/word/2015/wordml/symex" xmlns:wpg="http://schemas.microsoft.com/office/word/2010/wordprocessingGroup" xmlns:wpi="http://schemas.microsoft.com/office/word/2010/wordprocessingInk" xmlns:wne="http://schemas.microsoft.com/office/word/2006/wordml" xmlns:wps="http://schemas.microsoft.com/office/word/2010/wordprocessingShape" mc:Ignorable="w14 w15 w16se w16cid w16 w16cex w16sdtdh wp14">
   <w:abstractNum w:abstractNumId="0" w15:restartNumberingAfterBreak="0">
     <w:nsid w:val="1A1A1FA0"/>
     <w:multiLevelType w:val="hybridMultilevel"/>
@@ -1204,7 +3063,7 @@
 </file>
 
 <file path=word/styles.xml><?xml version="1.0" encoding="utf-8"?>
-<w:styles xmlns:mc="http://schemas.openxmlformats.org/markup-compatibility/2006" xmlns:r="http://schemas.openxmlformats.org/officeDocument/2006/relationships" xmlns:w="http://schemas.openxmlformats.org/wordprocessingml/2006/main" xmlns:w14="http://schemas.microsoft.com/office/word/2010/wordml" xmlns:w15="http://schemas.microsoft.com/office/word/2012/wordml" xmlns:w16cid="http://schemas.microsoft.com/office/word/2016/wordml/cid" xmlns:w16se="http://schemas.microsoft.com/office/word/2015/wordml/symex" mc:Ignorable="w14 w15 w16se w16cid">
+<w:styles xmlns:mc="http://schemas.openxmlformats.org/markup-compatibility/2006" xmlns:r="http://schemas.openxmlformats.org/officeDocument/2006/relationships" xmlns:w="http://schemas.openxmlformats.org/wordprocessingml/2006/main" xmlns:w14="http://schemas.microsoft.com/office/word/2010/wordml" xmlns:w15="http://schemas.microsoft.com/office/word/2012/wordml" xmlns:w16cex="http://schemas.microsoft.com/office/word/2018/wordml/cex" xmlns:w16cid="http://schemas.microsoft.com/office/word/2016/wordml/cid" xmlns:w16="http://schemas.microsoft.com/office/word/2018/wordml" xmlns:w16sdtdh="http://schemas.microsoft.com/office/word/2020/wordml/sdtdatahash" xmlns:w16se="http://schemas.microsoft.com/office/word/2015/wordml/symex" mc:Ignorable="w14 w15 w16se w16cid w16 w16cex w16sdtdh">
   <w:docDefaults>
     <w:rPrDefault>
       <w:rPr>
@@ -1220,7 +3079,7 @@
       </w:pPr>
     </w:pPrDefault>
   </w:docDefaults>
-  <w:latentStyles w:defLockedState="0" w:defUIPriority="99" w:defSemiHidden="0" w:defUnhideWhenUsed="0" w:defQFormat="0" w:count="375">
+  <w:latentStyles w:defLockedState="0" w:defUIPriority="99" w:defSemiHidden="0" w:defUnhideWhenUsed="0" w:defQFormat="0" w:count="376">
     <w:lsdException w:name="Normal" w:uiPriority="0" w:qFormat="1"/>
     <w:lsdException w:name="heading 1" w:uiPriority="9" w:qFormat="1"/>
     <w:lsdException w:name="heading 2" w:semiHidden="1" w:uiPriority="9" w:unhideWhenUsed="1" w:qFormat="1"/>
@@ -1596,6 +3455,7 @@
     <w:lsdException w:name="Smart Hyperlink" w:semiHidden="1" w:unhideWhenUsed="1"/>
     <w:lsdException w:name="Hashtag" w:semiHidden="1" w:unhideWhenUsed="1"/>
     <w:lsdException w:name="Unresolved Mention" w:semiHidden="1" w:unhideWhenUsed="1"/>
+    <w:lsdException w:name="Smart Link" w:semiHidden="1" w:unhideWhenUsed="1"/>
   </w:latentStyles>
   <w:style w:type="paragraph" w:default="1" w:styleId="Standard">
     <w:name w:val="Normal"/>
@@ -1608,17 +3468,17 @@
     <w:link w:val="berschrift1Zchn"/>
     <w:uiPriority w:val="9"/>
     <w:qFormat/>
-    <w:rsid w:val="0042156D"/>
+    <w:rsid w:val="00854970"/>
     <w:pPr>
       <w:keepNext/>
       <w:keepLines/>
-      <w:spacing w:before="240" w:after="0"/>
+      <w:spacing w:before="480" w:after="120"/>
       <w:outlineLvl w:val="0"/>
     </w:pPr>
     <w:rPr>
       <w:rFonts w:asciiTheme="majorHAnsi" w:eastAsiaTheme="majorEastAsia" w:hAnsiTheme="majorHAnsi" w:cstheme="majorBidi"/>
-      <w:color w:val="2F5496" w:themeColor="accent1" w:themeShade="BF"/>
-      <w:sz w:val="32"/>
+      <w:color w:val="1F3864" w:themeColor="accent1" w:themeShade="80"/>
+      <w:sz w:val="36"/>
       <w:szCs w:val="32"/>
     </w:rPr>
   </w:style>
@@ -1630,17 +3490,17 @@
     <w:uiPriority w:val="9"/>
     <w:unhideWhenUsed/>
     <w:qFormat/>
-    <w:rsid w:val="0042156D"/>
+    <w:rsid w:val="00854970"/>
     <w:pPr>
       <w:keepNext/>
       <w:keepLines/>
-      <w:spacing w:before="40" w:after="0"/>
+      <w:spacing w:before="240" w:after="120"/>
       <w:outlineLvl w:val="1"/>
     </w:pPr>
     <w:rPr>
       <w:rFonts w:asciiTheme="majorHAnsi" w:eastAsiaTheme="majorEastAsia" w:hAnsiTheme="majorHAnsi" w:cstheme="majorBidi"/>
-      <w:color w:val="2F5496" w:themeColor="accent1" w:themeShade="BF"/>
-      <w:sz w:val="26"/>
+      <w:color w:val="1F3864" w:themeColor="accent1" w:themeShade="80"/>
+      <w:sz w:val="32"/>
       <w:szCs w:val="26"/>
     </w:rPr>
   </w:style>
@@ -1652,17 +3512,16 @@
     <w:uiPriority w:val="9"/>
     <w:unhideWhenUsed/>
     <w:qFormat/>
-    <w:rsid w:val="0042156D"/>
+    <w:rsid w:val="00942C03"/>
     <w:pPr>
       <w:keepNext/>
       <w:keepLines/>
-      <w:spacing w:before="40" w:after="0"/>
+      <w:spacing w:before="120" w:after="120"/>
       <w:outlineLvl w:val="2"/>
     </w:pPr>
     <w:rPr>
       <w:rFonts w:asciiTheme="majorHAnsi" w:eastAsiaTheme="majorEastAsia" w:hAnsiTheme="majorHAnsi" w:cstheme="majorBidi"/>
-      <w:color w:val="1F3763" w:themeColor="accent1" w:themeShade="7F"/>
-      <w:sz w:val="24"/>
+      <w:sz w:val="28"/>
       <w:szCs w:val="24"/>
     </w:rPr>
   </w:style>
@@ -1698,11 +3557,11 @@
     <w:basedOn w:val="Absatz-Standardschriftart"/>
     <w:link w:val="berschrift1"/>
     <w:uiPriority w:val="9"/>
-    <w:rsid w:val="0042156D"/>
+    <w:rsid w:val="00854970"/>
     <w:rPr>
       <w:rFonts w:asciiTheme="majorHAnsi" w:eastAsiaTheme="majorEastAsia" w:hAnsiTheme="majorHAnsi" w:cstheme="majorBidi"/>
-      <w:color w:val="2F5496" w:themeColor="accent1" w:themeShade="BF"/>
-      <w:sz w:val="32"/>
+      <w:color w:val="1F3864" w:themeColor="accent1" w:themeShade="80"/>
+      <w:sz w:val="36"/>
       <w:szCs w:val="32"/>
     </w:rPr>
   </w:style>
@@ -1711,11 +3570,11 @@
     <w:basedOn w:val="Absatz-Standardschriftart"/>
     <w:link w:val="berschrift2"/>
     <w:uiPriority w:val="9"/>
-    <w:rsid w:val="0042156D"/>
+    <w:rsid w:val="00854970"/>
     <w:rPr>
       <w:rFonts w:asciiTheme="majorHAnsi" w:eastAsiaTheme="majorEastAsia" w:hAnsiTheme="majorHAnsi" w:cstheme="majorBidi"/>
-      <w:color w:val="2F5496" w:themeColor="accent1" w:themeShade="BF"/>
-      <w:sz w:val="26"/>
+      <w:color w:val="1F3864" w:themeColor="accent1" w:themeShade="80"/>
+      <w:sz w:val="32"/>
       <w:szCs w:val="26"/>
     </w:rPr>
   </w:style>
@@ -1724,11 +3583,10 @@
     <w:basedOn w:val="Absatz-Standardschriftart"/>
     <w:link w:val="berschrift3"/>
     <w:uiPriority w:val="9"/>
-    <w:rsid w:val="0042156D"/>
+    <w:rsid w:val="00942C03"/>
     <w:rPr>
       <w:rFonts w:asciiTheme="majorHAnsi" w:eastAsiaTheme="majorEastAsia" w:hAnsiTheme="majorHAnsi" w:cstheme="majorBidi"/>
-      <w:color w:val="1F3763" w:themeColor="accent1" w:themeShade="7F"/>
-      <w:sz w:val="24"/>
+      <w:sz w:val="28"/>
       <w:szCs w:val="24"/>
     </w:rPr>
   </w:style>
@@ -1819,6 +3677,103 @@
       <w:kern w:val="28"/>
       <w:sz w:val="56"/>
       <w:szCs w:val="56"/>
+    </w:rPr>
+  </w:style>
+  <w:style w:type="paragraph" w:styleId="Untertitel">
+    <w:name w:val="Subtitle"/>
+    <w:basedOn w:val="Standard"/>
+    <w:next w:val="Standard"/>
+    <w:link w:val="UntertitelZchn"/>
+    <w:uiPriority w:val="11"/>
+    <w:qFormat/>
+    <w:rsid w:val="00F869E2"/>
+    <w:pPr>
+      <w:numPr>
+        <w:ilvl w:val="1"/>
+      </w:numPr>
+    </w:pPr>
+    <w:rPr>
+      <w:rFonts w:eastAsiaTheme="minorEastAsia"/>
+      <w:color w:val="5A5A5A" w:themeColor="text1" w:themeTint="A5"/>
+      <w:spacing w:val="15"/>
+    </w:rPr>
+  </w:style>
+  <w:style w:type="character" w:customStyle="1" w:styleId="UntertitelZchn">
+    <w:name w:val="Untertitel Zchn"/>
+    <w:basedOn w:val="Absatz-Standardschriftart"/>
+    <w:link w:val="Untertitel"/>
+    <w:uiPriority w:val="11"/>
+    <w:rsid w:val="00F869E2"/>
+    <w:rPr>
+      <w:rFonts w:eastAsiaTheme="minorEastAsia"/>
+      <w:color w:val="5A5A5A" w:themeColor="text1" w:themeTint="A5"/>
+      <w:spacing w:val="15"/>
+    </w:rPr>
+  </w:style>
+  <w:style w:type="paragraph" w:styleId="Inhaltsverzeichnisberschrift">
+    <w:name w:val="TOC Heading"/>
+    <w:basedOn w:val="berschrift1"/>
+    <w:next w:val="Standard"/>
+    <w:uiPriority w:val="39"/>
+    <w:unhideWhenUsed/>
+    <w:qFormat/>
+    <w:rsid w:val="00942C03"/>
+    <w:pPr>
+      <w:spacing w:before="240" w:after="0"/>
+      <w:outlineLvl w:val="9"/>
+    </w:pPr>
+    <w:rPr>
+      <w:sz w:val="32"/>
+      <w:lang w:val="de-AT" w:eastAsia="de-AT"/>
+    </w:rPr>
+  </w:style>
+  <w:style w:type="paragraph" w:styleId="Verzeichnis1">
+    <w:name w:val="toc 1"/>
+    <w:basedOn w:val="Standard"/>
+    <w:next w:val="Standard"/>
+    <w:autoRedefine/>
+    <w:uiPriority w:val="39"/>
+    <w:unhideWhenUsed/>
+    <w:rsid w:val="00942C03"/>
+    <w:pPr>
+      <w:spacing w:after="100"/>
+    </w:pPr>
+  </w:style>
+  <w:style w:type="paragraph" w:styleId="Verzeichnis2">
+    <w:name w:val="toc 2"/>
+    <w:basedOn w:val="Standard"/>
+    <w:next w:val="Standard"/>
+    <w:autoRedefine/>
+    <w:uiPriority w:val="39"/>
+    <w:unhideWhenUsed/>
+    <w:rsid w:val="00942C03"/>
+    <w:pPr>
+      <w:spacing w:after="100"/>
+      <w:ind w:left="220"/>
+    </w:pPr>
+  </w:style>
+  <w:style w:type="paragraph" w:styleId="Verzeichnis3">
+    <w:name w:val="toc 3"/>
+    <w:basedOn w:val="Standard"/>
+    <w:next w:val="Standard"/>
+    <w:autoRedefine/>
+    <w:uiPriority w:val="39"/>
+    <w:unhideWhenUsed/>
+    <w:rsid w:val="00942C03"/>
+    <w:pPr>
+      <w:spacing w:after="100"/>
+      <w:ind w:left="440"/>
+    </w:pPr>
+  </w:style>
+  <w:style w:type="character" w:styleId="Hyperlink">
+    <w:name w:val="Hyperlink"/>
+    <w:basedOn w:val="Absatz-Standardschriftart"/>
+    <w:uiPriority w:val="99"/>
+    <w:unhideWhenUsed/>
+    <w:rsid w:val="00942C03"/>
+    <w:rPr>
+      <w:color w:val="0563C1" w:themeColor="hyperlink"/>
+      <w:u w:val="single"/>
     </w:rPr>
   </w:style>
 </w:styles>
@@ -2117,4 +4072,16 @@
     </a:ext>
   </a:extLst>
 </a:theme>
+</file>
+
+<file path=customXml/item1.xml><?xml version="1.0" encoding="utf-8"?>
+<b:Sources xmlns:b="http://schemas.openxmlformats.org/officeDocument/2006/bibliography" xmlns="http://schemas.openxmlformats.org/officeDocument/2006/bibliography" SelectedStyle="\APASixthEditionOfficeOnline.xsl" StyleName="APA" Version="6"/>
+</file>
+
+<file path=customXml/itemProps1.xml><?xml version="1.0" encoding="utf-8"?>
+<ds:datastoreItem xmlns:ds="http://schemas.openxmlformats.org/officeDocument/2006/customXml" ds:itemID="{737B2466-259E-421F-8FEC-4738687B1564}">
+  <ds:schemaRefs>
+    <ds:schemaRef ds:uri="http://schemas.openxmlformats.org/officeDocument/2006/bibliography"/>
+  </ds:schemaRefs>
+</ds:datastoreItem>
 </file>
</xml_diff>